<commit_message>
Added tests on large graphs to the report.
</commit_message>
<xml_diff>
--- a/Traveling_salesman_problem_nearest_neighbor_method/Отчет.docx
+++ b/Traveling_salesman_problem_nearest_neighbor_method/Отчет.docx
@@ -340,26 +340,12 @@
     </w:p>
     <w:p>
       <w:pPr>
-        <w:ind w:right="-259"/>
-        <w:jc w:val="center"/>
-        <w:rPr>
-          <w:sz w:val="28"/>
-        </w:rPr>
-      </w:pPr>
-      <w:r>
+        <w:spacing w:line="200" w:lineRule="exact"/>
         <w:rPr>
           <w:b/>
           <w:sz w:val="28"/>
         </w:rPr>
-        <w:t xml:space="preserve">Вариант – </w:t>
-      </w:r>
-      <w:r>
-        <w:rPr>
-          <w:b/>
-          <w:sz w:val="28"/>
-        </w:rPr>
-        <w:t>1</w:t>
-      </w:r>
+      </w:pPr>
     </w:p>
     <w:p>
       <w:pPr>
@@ -1816,7 +1802,49 @@
         <w:rPr>
           <w:sz w:val="28"/>
         </w:rPr>
-        <w:t>Алгоритм ближайшего соседа (Nearest Neighbor Algorithm)</w:t>
+        <w:t>Алгоритм ближайшего соседа (</w:t>
+      </w:r>
+      <w:proofErr w:type="spellStart"/>
+      <w:r>
+        <w:rPr>
+          <w:sz w:val="28"/>
+        </w:rPr>
+        <w:t>Nearest</w:t>
+      </w:r>
+      <w:proofErr w:type="spellEnd"/>
+      <w:r>
+        <w:rPr>
+          <w:sz w:val="28"/>
+        </w:rPr>
+        <w:t xml:space="preserve"> </w:t>
+      </w:r>
+      <w:proofErr w:type="spellStart"/>
+      <w:r>
+        <w:rPr>
+          <w:sz w:val="28"/>
+        </w:rPr>
+        <w:t>Neighbor</w:t>
+      </w:r>
+      <w:proofErr w:type="spellEnd"/>
+      <w:r>
+        <w:rPr>
+          <w:sz w:val="28"/>
+        </w:rPr>
+        <w:t xml:space="preserve"> </w:t>
+      </w:r>
+      <w:proofErr w:type="spellStart"/>
+      <w:r>
+        <w:rPr>
+          <w:sz w:val="28"/>
+        </w:rPr>
+        <w:t>Algorithm</w:t>
+      </w:r>
+      <w:proofErr w:type="spellEnd"/>
+      <w:r>
+        <w:rPr>
+          <w:sz w:val="28"/>
+        </w:rPr>
+        <w:t>)</w:t>
       </w:r>
       <w:r>
         <w:rPr>
@@ -2122,12 +2150,14 @@
         </w:rPr>
         <w:t>*</w:t>
       </w:r>
+      <w:proofErr w:type="spellStart"/>
       <w:r>
         <w:rPr>
           <w:sz w:val="28"/>
         </w:rPr>
         <w:t>log</w:t>
       </w:r>
+      <w:proofErr w:type="spellEnd"/>
       <w:r>
         <w:rPr>
           <w:sz w:val="28"/>
@@ -2303,16 +2333,21 @@
         <w:rPr>
           <w:sz w:val="28"/>
           <w:szCs w:val="20"/>
+          <w:lang w:val="en-US"/>
         </w:rPr>
       </w:pPr>
       <w:r>
         <w:rPr>
           <w:sz w:val="28"/>
           <w:szCs w:val="20"/>
+          <w:lang w:val="en-US"/>
         </w:rPr>
         <w:t>PSO-</w:t>
       </w:r>
       <w:r>
+        <w:rPr>
+          <w:lang w:val="en-US"/>
+        </w:rPr>
         <w:t xml:space="preserve"> </w:t>
       </w:r>
       <w:r>
@@ -2320,7 +2355,53 @@
           <w:sz w:val="28"/>
           <w:szCs w:val="20"/>
         </w:rPr>
-        <w:t>Основные шаги программы TSPApp.py</w:t>
+        <w:t>Основные</w:t>
+      </w:r>
+      <w:r>
+        <w:rPr>
+          <w:sz w:val="28"/>
+          <w:szCs w:val="20"/>
+          <w:lang w:val="en-US"/>
+        </w:rPr>
+        <w:t xml:space="preserve"> </w:t>
+      </w:r>
+      <w:r>
+        <w:rPr>
+          <w:sz w:val="28"/>
+          <w:szCs w:val="20"/>
+        </w:rPr>
+        <w:t>шаги</w:t>
+      </w:r>
+      <w:r>
+        <w:rPr>
+          <w:sz w:val="28"/>
+          <w:szCs w:val="20"/>
+          <w:lang w:val="en-US"/>
+        </w:rPr>
+        <w:t xml:space="preserve"> </w:t>
+      </w:r>
+      <w:r>
+        <w:rPr>
+          <w:sz w:val="28"/>
+          <w:szCs w:val="20"/>
+        </w:rPr>
+        <w:t>программы</w:t>
+      </w:r>
+      <w:r>
+        <w:rPr>
+          <w:sz w:val="28"/>
+          <w:szCs w:val="20"/>
+          <w:lang w:val="en-US"/>
+        </w:rPr>
+        <w:t xml:space="preserve"> </w:t>
+      </w:r>
+      <w:r>
+        <w:rPr>
+          <w:sz w:val="28"/>
+          <w:szCs w:val="20"/>
+          <w:lang w:val="en-US"/>
+        </w:rPr>
+        <w:t>The_nearest_neighbor_method.pyw</w:t>
       </w:r>
     </w:p>
     <w:p>
@@ -2442,6 +2523,26 @@
           <w:sz w:val="28"/>
           <w:szCs w:val="20"/>
         </w:rPr>
+        <w:t>Галочка для использования модификации.</w:t>
+      </w:r>
+    </w:p>
+    <w:p>
+      <w:pPr>
+        <w:numPr>
+          <w:ilvl w:val="2"/>
+          <w:numId w:val="18"/>
+        </w:numPr>
+        <w:spacing w:after="240"/>
+        <w:rPr>
+          <w:sz w:val="28"/>
+          <w:szCs w:val="20"/>
+        </w:rPr>
+      </w:pPr>
+      <w:r>
+        <w:rPr>
+          <w:sz w:val="28"/>
+          <w:szCs w:val="20"/>
+        </w:rPr>
         <w:t>Кнопки управления: «Рассчитать», «Отмена», «Очистить».</w:t>
       </w:r>
     </w:p>
@@ -2626,6 +2727,47 @@
           <w:sz w:val="28"/>
           <w:szCs w:val="20"/>
         </w:rPr>
+        <w:t xml:space="preserve">Использование модификации зависит от того, стоит ли галочка </w:t>
+      </w:r>
+      <w:r>
+        <w:rPr>
+          <w:sz w:val="28"/>
+          <w:szCs w:val="20"/>
+        </w:rPr>
+        <w:t>«</w:t>
+      </w:r>
+      <w:r>
+        <w:rPr>
+          <w:sz w:val="28"/>
+          <w:szCs w:val="20"/>
+        </w:rPr>
+        <w:t>Использовать модификацию</w:t>
+      </w:r>
+      <w:r>
+        <w:rPr>
+          <w:sz w:val="28"/>
+          <w:szCs w:val="20"/>
+        </w:rPr>
+        <w:t>»</w:t>
+      </w:r>
+    </w:p>
+    <w:p>
+      <w:pPr>
+        <w:numPr>
+          <w:ilvl w:val="1"/>
+          <w:numId w:val="18"/>
+        </w:numPr>
+        <w:spacing w:after="240"/>
+        <w:rPr>
+          <w:sz w:val="28"/>
+          <w:szCs w:val="20"/>
+        </w:rPr>
+      </w:pPr>
+      <w:r>
+        <w:rPr>
+          <w:sz w:val="28"/>
+          <w:szCs w:val="20"/>
+        </w:rPr>
         <w:t>Алгоритм может перебрать все возможные стартовые вершины для выбора оптимального решения.</w:t>
       </w:r>
     </w:p>
@@ -2668,6 +2810,7 @@
           <w:sz w:val="28"/>
           <w:szCs w:val="20"/>
         </w:rPr>
+        <w:lastRenderedPageBreak/>
         <w:t>Алгоритм начинает с выбранной стартовой вершины и на каждом шаге:</w:t>
       </w:r>
     </w:p>
@@ -2708,7 +2851,6 @@
           <w:sz w:val="28"/>
           <w:szCs w:val="20"/>
         </w:rPr>
-        <w:lastRenderedPageBreak/>
         <w:t>Последовательно формирует путь, пока все вершины не будут посещены.</w:t>
       </w:r>
     </w:p>
@@ -3344,7 +3486,15 @@
               <w:jc w:val="both"/>
             </w:pPr>
             <w:r>
-              <w:t>__init__</w:t>
+              <w:t>__</w:t>
+            </w:r>
+            <w:proofErr w:type="spellStart"/>
+            <w:r>
+              <w:t>init</w:t>
+            </w:r>
+            <w:proofErr w:type="spellEnd"/>
+            <w:r>
+              <w:t>__</w:t>
             </w:r>
           </w:p>
         </w:tc>
@@ -3390,9 +3540,11 @@
               <w:spacing w:before="240" w:after="240"/>
               <w:jc w:val="both"/>
             </w:pPr>
+            <w:proofErr w:type="spellStart"/>
             <w:r>
               <w:t>initUI</w:t>
             </w:r>
+            <w:proofErr w:type="spellEnd"/>
           </w:p>
         </w:tc>
         <w:tc>
@@ -3441,9 +3593,11 @@
             <w:pPr>
               <w:spacing w:before="240" w:after="240"/>
             </w:pPr>
+            <w:proofErr w:type="spellStart"/>
             <w:r>
               <w:t>addEdge</w:t>
             </w:r>
+            <w:proofErr w:type="spellEnd"/>
           </w:p>
         </w:tc>
         <w:tc>
@@ -3486,9 +3640,11 @@
             <w:pPr>
               <w:spacing w:before="240" w:after="240"/>
             </w:pPr>
+            <w:proofErr w:type="spellStart"/>
             <w:r>
               <w:t>addNode</w:t>
             </w:r>
+            <w:proofErr w:type="spellEnd"/>
           </w:p>
         </w:tc>
         <w:tc>
@@ -3539,9 +3695,11 @@
                 <w:bCs/>
               </w:rPr>
             </w:pPr>
+            <w:proofErr w:type="spellStart"/>
             <w:r>
               <w:t>addNodeOrEdge</w:t>
             </w:r>
+            <w:proofErr w:type="spellEnd"/>
           </w:p>
         </w:tc>
         <w:tc>
@@ -3596,9 +3754,11 @@
             <w:pPr>
               <w:spacing w:before="240" w:after="240"/>
             </w:pPr>
+            <w:proofErr w:type="spellStart"/>
             <w:r>
               <w:t>clearGraph</w:t>
             </w:r>
+            <w:proofErr w:type="spellEnd"/>
           </w:p>
         </w:tc>
         <w:tc>
@@ -3653,9 +3813,11 @@
             <w:pPr>
               <w:spacing w:before="120" w:after="240"/>
             </w:pPr>
+            <w:proofErr w:type="spellStart"/>
             <w:r>
               <w:t>drawArrow</w:t>
             </w:r>
+            <w:proofErr w:type="spellEnd"/>
           </w:p>
         </w:tc>
         <w:tc>
@@ -3667,8 +3829,13 @@
               <w:spacing w:after="120"/>
               <w:jc w:val="both"/>
             </w:pPr>
-            <w:r>
-              <w:t>Отрисовывает стрелку между вершинами, корректируя начало и конец линии, чтобы не накладываться на узлы.</w:t>
+            <w:proofErr w:type="spellStart"/>
+            <w:r>
+              <w:t>Отрисовывает</w:t>
+            </w:r>
+            <w:proofErr w:type="spellEnd"/>
+            <w:r>
+              <w:t xml:space="preserve"> стрелку между вершинами, корректируя начало и конец линии, чтобы не накладываться на узлы.</w:t>
             </w:r>
           </w:p>
         </w:tc>
@@ -3699,9 +3866,11 @@
             <w:pPr>
               <w:spacing w:before="240" w:after="240"/>
             </w:pPr>
+            <w:proofErr w:type="spellStart"/>
             <w:r>
               <w:t>drawSolution</w:t>
             </w:r>
+            <w:proofErr w:type="spellEnd"/>
           </w:p>
         </w:tc>
         <w:tc>
@@ -3745,9 +3914,11 @@
             <w:pPr>
               <w:spacing w:before="240" w:after="240"/>
             </w:pPr>
+            <w:proofErr w:type="spellStart"/>
             <w:r>
               <w:t>findClickedNode</w:t>
             </w:r>
+            <w:proofErr w:type="spellEnd"/>
           </w:p>
         </w:tc>
         <w:tc>
@@ -3760,7 +3931,15 @@
               <w:jc w:val="both"/>
             </w:pPr>
             <w:r>
-              <w:t>Определяет, на какую вершину произведён клик; возвращает идентификатор вершины или None, если клик не попал на узел.</w:t>
+              <w:t xml:space="preserve">Определяет, на какую вершину произведён клик; возвращает идентификатор вершины или </w:t>
+            </w:r>
+            <w:proofErr w:type="spellStart"/>
+            <w:r>
+              <w:t>None</w:t>
+            </w:r>
+            <w:proofErr w:type="spellEnd"/>
+            <w:r>
+              <w:t>, если клик не попал на узел.</w:t>
             </w:r>
           </w:p>
         </w:tc>
@@ -3773,9 +3952,19 @@
               <w:spacing w:before="240" w:after="240"/>
               <w:jc w:val="center"/>
             </w:pPr>
-            <w:r>
-              <w:t>int или None</w:t>
-            </w:r>
+            <w:proofErr w:type="spellStart"/>
+            <w:r>
+              <w:t>int</w:t>
+            </w:r>
+            <w:proofErr w:type="spellEnd"/>
+            <w:r>
+              <w:t xml:space="preserve"> или </w:t>
+            </w:r>
+            <w:proofErr w:type="spellStart"/>
+            <w:r>
+              <w:t>None</w:t>
+            </w:r>
+            <w:proofErr w:type="spellEnd"/>
           </w:p>
         </w:tc>
       </w:tr>
@@ -3788,9 +3977,11 @@
             <w:pPr>
               <w:spacing w:before="240" w:after="240"/>
             </w:pPr>
+            <w:proofErr w:type="spellStart"/>
             <w:r>
               <w:t>getDistance</w:t>
             </w:r>
+            <w:proofErr w:type="spellEnd"/>
           </w:p>
         </w:tc>
         <w:tc>
@@ -3803,7 +3994,23 @@
               <w:jc w:val="both"/>
             </w:pPr>
             <w:r>
-              <w:t>Возвращает расстояние между двумя вершинами, если соответствующее ребро существует, иначе — float('inf').</w:t>
+              <w:t xml:space="preserve">Возвращает расстояние между двумя вершинами, если соответствующее ребро существует, иначе — </w:t>
+            </w:r>
+            <w:proofErr w:type="spellStart"/>
+            <w:r>
+              <w:t>float</w:t>
+            </w:r>
+            <w:proofErr w:type="spellEnd"/>
+            <w:r>
+              <w:t>('</w:t>
+            </w:r>
+            <w:proofErr w:type="spellStart"/>
+            <w:r>
+              <w:t>inf</w:t>
+            </w:r>
+            <w:proofErr w:type="spellEnd"/>
+            <w:r>
+              <w:t>').</w:t>
             </w:r>
           </w:p>
         </w:tc>
@@ -3816,9 +4023,11 @@
               <w:spacing w:before="240" w:after="240"/>
               <w:jc w:val="center"/>
             </w:pPr>
+            <w:proofErr w:type="spellStart"/>
             <w:r>
               <w:t>float</w:t>
             </w:r>
+            <w:proofErr w:type="spellEnd"/>
           </w:p>
         </w:tc>
       </w:tr>
@@ -3831,10 +4040,12 @@
             <w:pPr>
               <w:spacing w:before="240" w:after="240"/>
             </w:pPr>
+            <w:proofErr w:type="spellStart"/>
             <w:r>
               <w:lastRenderedPageBreak/>
               <w:t>lockColumns</w:t>
             </w:r>
+            <w:proofErr w:type="spellEnd"/>
           </w:p>
         </w:tc>
         <w:tc>
@@ -3878,9 +4089,11 @@
             <w:pPr>
               <w:spacing w:before="240" w:after="240"/>
             </w:pPr>
+            <w:proofErr w:type="spellStart"/>
             <w:r>
               <w:t>redrawGraph</w:t>
             </w:r>
+            <w:proofErr w:type="spellEnd"/>
           </w:p>
         </w:tc>
         <w:tc>
@@ -3924,9 +4137,11 @@
             <w:pPr>
               <w:spacing w:before="240" w:after="240"/>
             </w:pPr>
+            <w:proofErr w:type="spellStart"/>
             <w:r>
               <w:t>solveTsp</w:t>
             </w:r>
+            <w:proofErr w:type="spellEnd"/>
           </w:p>
         </w:tc>
         <w:tc>
@@ -3970,9 +4185,11 @@
             <w:pPr>
               <w:spacing w:before="240" w:after="240"/>
             </w:pPr>
+            <w:proofErr w:type="spellStart"/>
             <w:r>
               <w:t>undoAction</w:t>
             </w:r>
+            <w:proofErr w:type="spellEnd"/>
           </w:p>
         </w:tc>
         <w:tc>
@@ -4016,9 +4233,11 @@
             <w:pPr>
               <w:spacing w:before="240" w:after="240"/>
             </w:pPr>
+            <w:proofErr w:type="spellStart"/>
             <w:r>
               <w:t>updateEdgeWeight</w:t>
             </w:r>
+            <w:proofErr w:type="spellEnd"/>
           </w:p>
         </w:tc>
         <w:tc>
@@ -4129,13 +4348,22 @@
         <w:spacing w:line="240" w:lineRule="auto"/>
         <w:rPr>
           <w:szCs w:val="28"/>
-        </w:rPr>
-      </w:pPr>
-      <w:r>
-        <w:rPr>
-          <w:szCs w:val="28"/>
-        </w:rPr>
-        <w:t>python TSPApp.py</w:t>
+          <w:lang w:val="en-US"/>
+        </w:rPr>
+      </w:pPr>
+      <w:r>
+        <w:rPr>
+          <w:szCs w:val="28"/>
+          <w:lang w:val="en-US"/>
+        </w:rPr>
+        <w:t xml:space="preserve">python </w:t>
+      </w:r>
+      <w:r>
+        <w:rPr>
+          <w:szCs w:val="28"/>
+          <w:lang w:val="en-US"/>
+        </w:rPr>
+        <w:t>The_nearest_neighbor_method.pyw</w:t>
       </w:r>
     </w:p>
     <w:p>
@@ -4144,6 +4372,7 @@
         <w:spacing w:line="240" w:lineRule="auto"/>
         <w:rPr>
           <w:szCs w:val="28"/>
+          <w:lang w:val="en-US"/>
         </w:rPr>
       </w:pPr>
     </w:p>
@@ -4305,6 +4534,81 @@
       <w:pPr>
         <w:pStyle w:val="a3"/>
         <w:numPr>
+          <w:ilvl w:val="1"/>
+          <w:numId w:val="19"/>
+        </w:numPr>
+        <w:ind w:left="1434" w:hanging="357"/>
+        <w:rPr>
+          <w:szCs w:val="28"/>
+        </w:rPr>
+      </w:pPr>
+      <w:r>
+        <w:rPr>
+          <w:szCs w:val="28"/>
+        </w:rPr>
+        <w:t>Выбор модификации</w:t>
+      </w:r>
+      <w:r>
+        <w:rPr>
+          <w:szCs w:val="28"/>
+        </w:rPr>
+        <w:t>:</w:t>
+      </w:r>
+    </w:p>
+    <w:p>
+      <w:pPr>
+        <w:pStyle w:val="a3"/>
+        <w:spacing w:line="240" w:lineRule="auto"/>
+        <w:ind w:left="1440" w:firstLine="0"/>
+        <w:rPr>
+          <w:szCs w:val="28"/>
+        </w:rPr>
+      </w:pPr>
+      <w:r>
+        <w:rPr>
+          <w:szCs w:val="28"/>
+        </w:rPr>
+        <w:t xml:space="preserve">Для использования модификации перебора начальных вершин установите </w:t>
+      </w:r>
+      <w:r>
+        <w:rPr>
+          <w:szCs w:val="28"/>
+        </w:rPr>
+        <w:t>галочк</w:t>
+      </w:r>
+      <w:r>
+        <w:rPr>
+          <w:szCs w:val="28"/>
+        </w:rPr>
+        <w:t>у в</w:t>
+      </w:r>
+      <w:r>
+        <w:rPr>
+          <w:szCs w:val="28"/>
+        </w:rPr>
+        <w:t xml:space="preserve"> «Использовать модификацию»</w:t>
+      </w:r>
+      <w:r>
+        <w:rPr>
+          <w:szCs w:val="28"/>
+        </w:rPr>
+        <w:t>.</w:t>
+      </w:r>
+    </w:p>
+    <w:p>
+      <w:pPr>
+        <w:pStyle w:val="a3"/>
+        <w:spacing w:line="240" w:lineRule="auto"/>
+        <w:ind w:left="1440" w:firstLine="0"/>
+        <w:rPr>
+          <w:szCs w:val="28"/>
+        </w:rPr>
+      </w:pPr>
+    </w:p>
+    <w:p>
+      <w:pPr>
+        <w:pStyle w:val="a3"/>
+        <w:numPr>
           <w:ilvl w:val="0"/>
           <w:numId w:val="19"/>
         </w:numPr>
@@ -4521,6 +4825,7 @@
         <w:spacing w:after="120"/>
       </w:pPr>
       <w:r>
+        <w:lastRenderedPageBreak/>
         <w:t>Шаги по установке:</w:t>
       </w:r>
     </w:p>
@@ -4541,12 +4846,24 @@
       <w:pPr>
         <w:pStyle w:val="a3"/>
         <w:spacing w:after="120" w:line="240" w:lineRule="auto"/>
+        <w:rPr>
+          <w:lang w:val="en-US"/>
+        </w:rPr>
       </w:pPr>
       <w:r>
         <w:tab/>
       </w:r>
       <w:r>
-        <w:t>python TSPApp.py</w:t>
+        <w:rPr>
+          <w:lang w:val="en-US"/>
+        </w:rPr>
+        <w:t xml:space="preserve">python </w:t>
+      </w:r>
+      <w:r>
+        <w:rPr>
+          <w:lang w:val="en-US"/>
+        </w:rPr>
+        <w:t>The_nearest_neighbor_method.pyw</w:t>
       </w:r>
     </w:p>
     <w:p>
@@ -4559,7 +4876,6 @@
         <w:spacing w:after="120" w:line="240" w:lineRule="auto"/>
       </w:pPr>
       <w:r>
-        <w:lastRenderedPageBreak/>
         <w:t xml:space="preserve">Проверьте, что графический интерфейс запускается корректно и </w:t>
       </w:r>
       <w:r>
@@ -5594,6 +5910,622 @@
           <w:sz w:val="28"/>
           <w:szCs w:val="28"/>
         </w:rPr>
+        <w:t xml:space="preserve">В таблице 2 представлены результаты нахождения пути на </w:t>
+      </w:r>
+      <w:r>
+        <w:rPr>
+          <w:sz w:val="28"/>
+          <w:szCs w:val="28"/>
+        </w:rPr>
+        <w:t xml:space="preserve">случайных </w:t>
+      </w:r>
+      <w:r>
+        <w:rPr>
+          <w:sz w:val="28"/>
+          <w:szCs w:val="28"/>
+        </w:rPr>
+        <w:t>графах из тридцати вершин с весами от 0 (нет пути) до 4</w:t>
+      </w:r>
+      <w:r>
+        <w:rPr>
+          <w:sz w:val="28"/>
+          <w:szCs w:val="28"/>
+        </w:rPr>
+        <w:t>.</w:t>
+      </w:r>
+    </w:p>
+    <w:p>
+      <w:pPr>
+        <w:spacing w:before="480" w:after="240"/>
+        <w:jc w:val="right"/>
+        <w:rPr>
+          <w:iCs/>
+          <w:szCs w:val="28"/>
+        </w:rPr>
+      </w:pPr>
+      <w:r>
+        <w:rPr>
+          <w:iCs/>
+          <w:szCs w:val="28"/>
+        </w:rPr>
+        <w:t>Таблица 1</w:t>
+      </w:r>
+      <w:r>
+        <w:rPr>
+          <w:iCs/>
+          <w:szCs w:val="28"/>
+        </w:rPr>
+        <w:t>.</w:t>
+      </w:r>
+      <w:r>
+        <w:rPr>
+          <w:iCs/>
+          <w:szCs w:val="28"/>
+        </w:rPr>
+        <w:t xml:space="preserve"> </w:t>
+      </w:r>
+      <w:r>
+        <w:rPr>
+          <w:iCs/>
+          <w:szCs w:val="28"/>
+        </w:rPr>
+        <w:t>PSO-Algorithm</w:t>
+      </w:r>
+      <w:r>
+        <w:rPr>
+          <w:iCs/>
+          <w:szCs w:val="28"/>
+        </w:rPr>
+        <w:t>.py</w:t>
+      </w:r>
+    </w:p>
+    <w:tbl>
+      <w:tblPr>
+        <w:tblStyle w:val="aa"/>
+        <w:tblW w:w="0" w:type="auto"/>
+        <w:tblLook w:val="04A0" w:firstRow="1" w:lastRow="0" w:firstColumn="1" w:lastColumn="0" w:noHBand="0" w:noVBand="1"/>
+      </w:tblPr>
+      <w:tblGrid>
+        <w:gridCol w:w="888"/>
+        <w:gridCol w:w="2862"/>
+        <w:gridCol w:w="1863"/>
+        <w:gridCol w:w="1867"/>
+        <w:gridCol w:w="1867"/>
+      </w:tblGrid>
+      <w:tr>
+        <w:tc>
+          <w:tcPr>
+            <w:tcW w:w="888" w:type="dxa"/>
+          </w:tcPr>
+          <w:p>
+            <w:pPr>
+              <w:spacing w:before="120" w:after="120"/>
+              <w:jc w:val="center"/>
+              <w:rPr>
+                <w:iCs/>
+                <w:szCs w:val="28"/>
+              </w:rPr>
+            </w:pPr>
+            <w:r>
+              <w:rPr>
+                <w:iCs/>
+                <w:szCs w:val="28"/>
+              </w:rPr>
+              <w:t>Номер графа</w:t>
+            </w:r>
+          </w:p>
+        </w:tc>
+        <w:tc>
+          <w:tcPr>
+            <w:tcW w:w="2862" w:type="dxa"/>
+          </w:tcPr>
+          <w:p>
+            <w:pPr>
+              <w:spacing w:before="120" w:after="120"/>
+              <w:jc w:val="center"/>
+              <w:rPr>
+                <w:iCs/>
+                <w:szCs w:val="28"/>
+              </w:rPr>
+            </w:pPr>
+            <w:r>
+              <w:t>Расстояние без модификации</w:t>
+            </w:r>
+          </w:p>
+        </w:tc>
+        <w:tc>
+          <w:tcPr>
+            <w:tcW w:w="1863" w:type="dxa"/>
+          </w:tcPr>
+          <w:p>
+            <w:pPr>
+              <w:spacing w:before="120" w:after="120"/>
+              <w:jc w:val="center"/>
+              <w:rPr>
+                <w:iCs/>
+                <w:szCs w:val="28"/>
+              </w:rPr>
+            </w:pPr>
+            <w:r>
+              <w:t>Время</w:t>
+            </w:r>
+            <w:r>
+              <w:t xml:space="preserve"> без модификации</w:t>
+            </w:r>
+          </w:p>
+        </w:tc>
+        <w:tc>
+          <w:tcPr>
+            <w:tcW w:w="1867" w:type="dxa"/>
+          </w:tcPr>
+          <w:p>
+            <w:pPr>
+              <w:spacing w:before="120" w:after="120"/>
+              <w:jc w:val="center"/>
+              <w:rPr>
+                <w:iCs/>
+                <w:szCs w:val="28"/>
+              </w:rPr>
+            </w:pPr>
+            <w:r>
+              <w:t xml:space="preserve">Расстояние </w:t>
+            </w:r>
+            <w:r>
+              <w:t>с</w:t>
+            </w:r>
+            <w:r>
+              <w:t xml:space="preserve"> модификаци</w:t>
+            </w:r>
+            <w:r>
+              <w:t>ей</w:t>
+            </w:r>
+          </w:p>
+        </w:tc>
+        <w:tc>
+          <w:tcPr>
+            <w:tcW w:w="1867" w:type="dxa"/>
+          </w:tcPr>
+          <w:p>
+            <w:pPr>
+              <w:spacing w:before="120" w:after="120"/>
+              <w:jc w:val="center"/>
+              <w:rPr>
+                <w:iCs/>
+                <w:szCs w:val="28"/>
+              </w:rPr>
+            </w:pPr>
+            <w:r>
+              <w:t>Время с</w:t>
+            </w:r>
+            <w:r>
+              <w:t xml:space="preserve"> модификаци</w:t>
+            </w:r>
+            <w:r>
+              <w:t>ей</w:t>
+            </w:r>
+          </w:p>
+        </w:tc>
+      </w:tr>
+      <w:tr>
+        <w:tc>
+          <w:tcPr>
+            <w:tcW w:w="888" w:type="dxa"/>
+          </w:tcPr>
+          <w:p>
+            <w:pPr>
+              <w:spacing w:before="120" w:after="120"/>
+              <w:jc w:val="center"/>
+              <w:rPr>
+                <w:iCs/>
+                <w:szCs w:val="28"/>
+              </w:rPr>
+            </w:pPr>
+            <w:r>
+              <w:rPr>
+                <w:iCs/>
+                <w:szCs w:val="28"/>
+              </w:rPr>
+              <w:t>1</w:t>
+            </w:r>
+          </w:p>
+        </w:tc>
+        <w:tc>
+          <w:tcPr>
+            <w:tcW w:w="2862" w:type="dxa"/>
+          </w:tcPr>
+          <w:p>
+            <w:pPr>
+              <w:spacing w:before="120" w:after="120"/>
+              <w:jc w:val="center"/>
+              <w:rPr>
+                <w:iCs/>
+                <w:szCs w:val="28"/>
+              </w:rPr>
+            </w:pPr>
+            <w:r>
+              <w:rPr>
+                <w:iCs/>
+                <w:szCs w:val="28"/>
+              </w:rPr>
+              <w:t>43</w:t>
+            </w:r>
+          </w:p>
+        </w:tc>
+        <w:tc>
+          <w:tcPr>
+            <w:tcW w:w="1863" w:type="dxa"/>
+          </w:tcPr>
+          <w:p>
+            <w:pPr>
+              <w:spacing w:before="120" w:after="120"/>
+              <w:jc w:val="center"/>
+              <w:rPr>
+                <w:iCs/>
+                <w:szCs w:val="28"/>
+              </w:rPr>
+            </w:pPr>
+            <w:r>
+              <w:t>0.0054 сек</w:t>
+            </w:r>
+          </w:p>
+        </w:tc>
+        <w:tc>
+          <w:tcPr>
+            <w:tcW w:w="1867" w:type="dxa"/>
+          </w:tcPr>
+          <w:p>
+            <w:pPr>
+              <w:spacing w:before="120" w:after="120"/>
+              <w:jc w:val="center"/>
+              <w:rPr>
+                <w:iCs/>
+                <w:szCs w:val="28"/>
+              </w:rPr>
+            </w:pPr>
+            <w:r>
+              <w:rPr>
+                <w:iCs/>
+                <w:szCs w:val="28"/>
+              </w:rPr>
+              <w:t>34</w:t>
+            </w:r>
+          </w:p>
+        </w:tc>
+        <w:tc>
+          <w:tcPr>
+            <w:tcW w:w="1867" w:type="dxa"/>
+          </w:tcPr>
+          <w:p>
+            <w:pPr>
+              <w:spacing w:before="120" w:after="120"/>
+              <w:jc w:val="center"/>
+              <w:rPr>
+                <w:iCs/>
+                <w:szCs w:val="28"/>
+              </w:rPr>
+            </w:pPr>
+            <w:r>
+              <w:t>0.1655 сек</w:t>
+            </w:r>
+          </w:p>
+        </w:tc>
+      </w:tr>
+      <w:tr>
+        <w:tc>
+          <w:tcPr>
+            <w:tcW w:w="888" w:type="dxa"/>
+          </w:tcPr>
+          <w:p>
+            <w:pPr>
+              <w:spacing w:before="120" w:after="120"/>
+              <w:jc w:val="center"/>
+              <w:rPr>
+                <w:iCs/>
+                <w:szCs w:val="28"/>
+              </w:rPr>
+            </w:pPr>
+            <w:r>
+              <w:rPr>
+                <w:iCs/>
+                <w:szCs w:val="28"/>
+              </w:rPr>
+              <w:t>2</w:t>
+            </w:r>
+          </w:p>
+        </w:tc>
+        <w:tc>
+          <w:tcPr>
+            <w:tcW w:w="4725" w:type="dxa"/>
+            <w:gridSpan w:val="2"/>
+          </w:tcPr>
+          <w:p>
+            <w:pPr>
+              <w:spacing w:before="120" w:after="120"/>
+              <w:jc w:val="center"/>
+              <w:rPr>
+                <w:iCs/>
+                <w:szCs w:val="28"/>
+              </w:rPr>
+            </w:pPr>
+            <w:r>
+              <w:rPr>
+                <w:iCs/>
+                <w:szCs w:val="28"/>
+              </w:rPr>
+              <w:t>Не удалось найти путь</w:t>
+            </w:r>
+          </w:p>
+        </w:tc>
+        <w:tc>
+          <w:tcPr>
+            <w:tcW w:w="1867" w:type="dxa"/>
+          </w:tcPr>
+          <w:p>
+            <w:pPr>
+              <w:spacing w:before="120" w:after="120"/>
+              <w:jc w:val="center"/>
+              <w:rPr>
+                <w:iCs/>
+                <w:szCs w:val="28"/>
+              </w:rPr>
+            </w:pPr>
+            <w:r>
+              <w:rPr>
+                <w:iCs/>
+                <w:szCs w:val="28"/>
+              </w:rPr>
+              <w:t>32</w:t>
+            </w:r>
+          </w:p>
+        </w:tc>
+        <w:tc>
+          <w:tcPr>
+            <w:tcW w:w="1867" w:type="dxa"/>
+          </w:tcPr>
+          <w:p>
+            <w:pPr>
+              <w:spacing w:before="120" w:after="120"/>
+              <w:jc w:val="center"/>
+              <w:rPr>
+                <w:iCs/>
+                <w:szCs w:val="28"/>
+              </w:rPr>
+            </w:pPr>
+            <w:r>
+              <w:t>0.1635 сек</w:t>
+            </w:r>
+          </w:p>
+        </w:tc>
+      </w:tr>
+      <w:tr>
+        <w:tc>
+          <w:tcPr>
+            <w:tcW w:w="888" w:type="dxa"/>
+          </w:tcPr>
+          <w:p>
+            <w:pPr>
+              <w:spacing w:before="120" w:after="120"/>
+              <w:jc w:val="center"/>
+              <w:rPr>
+                <w:iCs/>
+                <w:szCs w:val="28"/>
+              </w:rPr>
+            </w:pPr>
+            <w:r>
+              <w:rPr>
+                <w:iCs/>
+                <w:szCs w:val="28"/>
+              </w:rPr>
+              <w:t>3</w:t>
+            </w:r>
+          </w:p>
+        </w:tc>
+        <w:tc>
+          <w:tcPr>
+            <w:tcW w:w="2862" w:type="dxa"/>
+          </w:tcPr>
+          <w:p>
+            <w:pPr>
+              <w:spacing w:before="120" w:after="120"/>
+              <w:jc w:val="center"/>
+              <w:rPr>
+                <w:iCs/>
+                <w:szCs w:val="28"/>
+              </w:rPr>
+            </w:pPr>
+            <w:r>
+              <w:rPr>
+                <w:iCs/>
+                <w:szCs w:val="28"/>
+              </w:rPr>
+              <w:t>37</w:t>
+            </w:r>
+          </w:p>
+        </w:tc>
+        <w:tc>
+          <w:tcPr>
+            <w:tcW w:w="1863" w:type="dxa"/>
+          </w:tcPr>
+          <w:p>
+            <w:pPr>
+              <w:spacing w:before="120" w:after="120"/>
+              <w:jc w:val="center"/>
+              <w:rPr>
+                <w:iCs/>
+                <w:szCs w:val="28"/>
+              </w:rPr>
+            </w:pPr>
+            <w:r>
+              <w:t>0.0057 сек</w:t>
+            </w:r>
+          </w:p>
+        </w:tc>
+        <w:tc>
+          <w:tcPr>
+            <w:tcW w:w="1867" w:type="dxa"/>
+          </w:tcPr>
+          <w:p>
+            <w:pPr>
+              <w:spacing w:before="120" w:after="120"/>
+              <w:jc w:val="center"/>
+              <w:rPr>
+                <w:iCs/>
+                <w:szCs w:val="28"/>
+              </w:rPr>
+            </w:pPr>
+            <w:r>
+              <w:rPr>
+                <w:iCs/>
+                <w:szCs w:val="28"/>
+              </w:rPr>
+              <w:t>33</w:t>
+            </w:r>
+          </w:p>
+        </w:tc>
+        <w:tc>
+          <w:tcPr>
+            <w:tcW w:w="1867" w:type="dxa"/>
+          </w:tcPr>
+          <w:p>
+            <w:pPr>
+              <w:spacing w:before="120" w:after="120"/>
+              <w:jc w:val="center"/>
+              <w:rPr>
+                <w:iCs/>
+                <w:szCs w:val="28"/>
+              </w:rPr>
+            </w:pPr>
+            <w:r>
+              <w:t>0.1643 сек</w:t>
+            </w:r>
+          </w:p>
+        </w:tc>
+      </w:tr>
+      <w:tr>
+        <w:tc>
+          <w:tcPr>
+            <w:tcW w:w="888" w:type="dxa"/>
+          </w:tcPr>
+          <w:p>
+            <w:pPr>
+              <w:spacing w:before="120" w:after="120"/>
+              <w:jc w:val="center"/>
+              <w:rPr>
+                <w:iCs/>
+                <w:szCs w:val="28"/>
+              </w:rPr>
+            </w:pPr>
+            <w:r>
+              <w:rPr>
+                <w:iCs/>
+                <w:szCs w:val="28"/>
+              </w:rPr>
+              <w:t>4</w:t>
+            </w:r>
+          </w:p>
+        </w:tc>
+        <w:tc>
+          <w:tcPr>
+            <w:tcW w:w="4725" w:type="dxa"/>
+            <w:gridSpan w:val="2"/>
+          </w:tcPr>
+          <w:p>
+            <w:pPr>
+              <w:spacing w:before="120" w:after="120"/>
+              <w:jc w:val="center"/>
+              <w:rPr>
+                <w:iCs/>
+                <w:szCs w:val="28"/>
+              </w:rPr>
+            </w:pPr>
+            <w:r>
+              <w:rPr>
+                <w:iCs/>
+                <w:szCs w:val="28"/>
+              </w:rPr>
+              <w:t>Не удалось найти путь</w:t>
+            </w:r>
+          </w:p>
+        </w:tc>
+        <w:tc>
+          <w:tcPr>
+            <w:tcW w:w="1867" w:type="dxa"/>
+          </w:tcPr>
+          <w:p>
+            <w:pPr>
+              <w:spacing w:before="120" w:after="120"/>
+              <w:jc w:val="center"/>
+              <w:rPr>
+                <w:iCs/>
+                <w:szCs w:val="28"/>
+              </w:rPr>
+            </w:pPr>
+            <w:r>
+              <w:rPr>
+                <w:iCs/>
+                <w:szCs w:val="28"/>
+              </w:rPr>
+              <w:t>32</w:t>
+            </w:r>
+          </w:p>
+        </w:tc>
+        <w:tc>
+          <w:tcPr>
+            <w:tcW w:w="1867" w:type="dxa"/>
+          </w:tcPr>
+          <w:p>
+            <w:pPr>
+              <w:spacing w:before="120" w:after="120"/>
+              <w:jc w:val="center"/>
+              <w:rPr>
+                <w:iCs/>
+                <w:szCs w:val="28"/>
+              </w:rPr>
+            </w:pPr>
+            <w:r>
+              <w:t>0.1607 сек</w:t>
+            </w:r>
+          </w:p>
+        </w:tc>
+      </w:tr>
+    </w:tbl>
+    <w:p>
+      <w:pPr>
+        <w:tabs>
+          <w:tab w:val="center" w:pos="4677"/>
+        </w:tabs>
+        <w:spacing w:before="100" w:beforeAutospacing="1" w:after="100" w:afterAutospacing="1"/>
+        <w:ind w:firstLine="567"/>
+        <w:rPr>
+          <w:sz w:val="28"/>
+          <w:szCs w:val="28"/>
+        </w:rPr>
+      </w:pPr>
+      <w:r>
+        <w:rPr>
+          <w:sz w:val="28"/>
+          <w:szCs w:val="28"/>
+        </w:rPr>
+        <w:t>Как показывают тесты, алгоритм работает предельно быстро без модификации перебора начальных вершин, но легко заходит в тупик. Перебор начальных вершин позволяет чаще находить путь и делает его более оптимальным, жертвуя куда более значительными затратами по времени.</w:t>
+      </w:r>
+    </w:p>
+    <w:p>
+      <w:pPr>
+        <w:tabs>
+          <w:tab w:val="center" w:pos="4677"/>
+        </w:tabs>
+        <w:spacing w:before="100" w:beforeAutospacing="1" w:after="100" w:afterAutospacing="1"/>
+        <w:ind w:firstLine="567"/>
+        <w:rPr>
+          <w:sz w:val="28"/>
+          <w:szCs w:val="28"/>
+        </w:rPr>
+      </w:pPr>
+      <w:r>
+        <w:rPr>
+          <w:sz w:val="28"/>
+          <w:szCs w:val="28"/>
+        </w:rPr>
         <w:t>Таким образом, алгоритм ближайшего соседа демонстрирует хорошую производительность за счёт низкой вычислительной сложности, но при этом имеет ограничения, связанные с точностью и возможностью попадания в тупиковые ситуаци</w:t>
       </w:r>
       <w:r>
@@ -5801,7 +6733,43 @@
           <w:szCs w:val="28"/>
           <w:lang w:val="en-US"/>
         </w:rPr>
-        <w:t xml:space="preserve">PyQt5 Reference Guide // www.riverbankcomputing.com URL: https://www.riverbankcomputing.com/static/Docs/PyQt5/ (дата обращения: 04.03.2025). </w:t>
+        <w:t>PyQt5 Reference Guide // www.riverbankcomputing.com URL: https://www.riverbankcomputing.com/static/Docs/PyQt5/ (</w:t>
+      </w:r>
+      <w:proofErr w:type="spellStart"/>
+      <w:r>
+        <w:rPr>
+          <w:color w:val="000000" w:themeColor="text1"/>
+          <w:szCs w:val="28"/>
+          <w:lang w:val="en-US"/>
+        </w:rPr>
+        <w:t>дата</w:t>
+      </w:r>
+      <w:proofErr w:type="spellEnd"/>
+      <w:r>
+        <w:rPr>
+          <w:color w:val="000000" w:themeColor="text1"/>
+          <w:szCs w:val="28"/>
+          <w:lang w:val="en-US"/>
+        </w:rPr>
+        <w:t xml:space="preserve"> </w:t>
+      </w:r>
+      <w:proofErr w:type="spellStart"/>
+      <w:r>
+        <w:rPr>
+          <w:color w:val="000000" w:themeColor="text1"/>
+          <w:szCs w:val="28"/>
+          <w:lang w:val="en-US"/>
+        </w:rPr>
+        <w:t>обращения</w:t>
+      </w:r>
+      <w:proofErr w:type="spellEnd"/>
+      <w:r>
+        <w:rPr>
+          <w:color w:val="000000" w:themeColor="text1"/>
+          <w:szCs w:val="28"/>
+          <w:lang w:val="en-US"/>
+        </w:rPr>
+        <w:t xml:space="preserve">: 04.03.2025). </w:t>
       </w:r>
     </w:p>
     <w:p>
@@ -5826,6 +6794,7 @@
         </w:rPr>
         <w:t xml:space="preserve">Алгоритм ближайшего соседа в задаче коммивояжёра // </w:t>
       </w:r>
+      <w:proofErr w:type="spellStart"/>
       <w:r>
         <w:rPr>
           <w:color w:val="000000" w:themeColor="text1"/>
@@ -5834,6 +6803,7 @@
         </w:rPr>
         <w:t>ru</w:t>
       </w:r>
+      <w:proofErr w:type="spellEnd"/>
       <w:r>
         <w:rPr>
           <w:color w:val="000000" w:themeColor="text1"/>
@@ -5841,6 +6811,7 @@
         </w:rPr>
         <w:t>.</w:t>
       </w:r>
+      <w:proofErr w:type="spellStart"/>
       <w:r>
         <w:rPr>
           <w:color w:val="000000" w:themeColor="text1"/>
@@ -5849,6 +6820,7 @@
         </w:rPr>
         <w:t>wikipedia</w:t>
       </w:r>
+      <w:proofErr w:type="spellEnd"/>
       <w:r>
         <w:rPr>
           <w:color w:val="000000" w:themeColor="text1"/>
@@ -5901,6 +6873,7 @@
         </w:rPr>
         <w:t>://</w:t>
       </w:r>
+      <w:proofErr w:type="spellStart"/>
       <w:r>
         <w:rPr>
           <w:color w:val="000000" w:themeColor="text1"/>
@@ -5909,6 +6882,7 @@
         </w:rPr>
         <w:t>ru</w:t>
       </w:r>
+      <w:proofErr w:type="spellEnd"/>
       <w:r>
         <w:rPr>
           <w:color w:val="000000" w:themeColor="text1"/>
@@ -5916,6 +6890,7 @@
         </w:rPr>
         <w:t>.</w:t>
       </w:r>
+      <w:proofErr w:type="spellStart"/>
       <w:r>
         <w:rPr>
           <w:color w:val="000000" w:themeColor="text1"/>
@@ -5924,6 +6899,7 @@
         </w:rPr>
         <w:t>wikipedia</w:t>
       </w:r>
+      <w:proofErr w:type="spellEnd"/>
       <w:r>
         <w:rPr>
           <w:color w:val="000000" w:themeColor="text1"/>
@@ -5959,7 +6935,23 @@
           <w:color w:val="000000" w:themeColor="text1"/>
           <w:szCs w:val="28"/>
         </w:rPr>
-        <w:t>/Алгоритм_ближайшего_соседа_в_задаче_коммивояжёра (дата обращения: 04.03.2025).</w:t>
+        <w:t>/</w:t>
+      </w:r>
+      <w:proofErr w:type="spellStart"/>
+      <w:r>
+        <w:rPr>
+          <w:color w:val="000000" w:themeColor="text1"/>
+          <w:szCs w:val="28"/>
+        </w:rPr>
+        <w:t>Алгоритм_ближайшего_соседа_в_задаче_коммивояжёра</w:t>
+      </w:r>
+      <w:proofErr w:type="spellEnd"/>
+      <w:r>
+        <w:rPr>
+          <w:color w:val="000000" w:themeColor="text1"/>
+          <w:szCs w:val="28"/>
+        </w:rPr>
+        <w:t xml:space="preserve"> (дата обращения: 04.03.2025).</w:t>
       </w:r>
     </w:p>
     <w:sectPr>

</xml_diff>

<commit_message>
Added analysis of vertex count impact to the report
</commit_message>
<xml_diff>
--- a/Traveling_salesman_problem_nearest_neighbor_method/Отчет.docx
+++ b/Traveling_salesman_problem_nearest_neighbor_method/Отчет.docx
@@ -1802,49 +1802,7 @@
         <w:rPr>
           <w:sz w:val="28"/>
         </w:rPr>
-        <w:t>Алгоритм ближайшего соседа (</w:t>
-      </w:r>
-      <w:proofErr w:type="spellStart"/>
-      <w:r>
-        <w:rPr>
-          <w:sz w:val="28"/>
-        </w:rPr>
-        <w:t>Nearest</w:t>
-      </w:r>
-      <w:proofErr w:type="spellEnd"/>
-      <w:r>
-        <w:rPr>
-          <w:sz w:val="28"/>
-        </w:rPr>
-        <w:t xml:space="preserve"> </w:t>
-      </w:r>
-      <w:proofErr w:type="spellStart"/>
-      <w:r>
-        <w:rPr>
-          <w:sz w:val="28"/>
-        </w:rPr>
-        <w:t>Neighbor</w:t>
-      </w:r>
-      <w:proofErr w:type="spellEnd"/>
-      <w:r>
-        <w:rPr>
-          <w:sz w:val="28"/>
-        </w:rPr>
-        <w:t xml:space="preserve"> </w:t>
-      </w:r>
-      <w:proofErr w:type="spellStart"/>
-      <w:r>
-        <w:rPr>
-          <w:sz w:val="28"/>
-        </w:rPr>
-        <w:t>Algorithm</w:t>
-      </w:r>
-      <w:proofErr w:type="spellEnd"/>
-      <w:r>
-        <w:rPr>
-          <w:sz w:val="28"/>
-        </w:rPr>
-        <w:t>)</w:t>
+        <w:t>Алгоритм ближайшего соседа (Nearest Neighbor Algorithm)</w:t>
       </w:r>
       <w:r>
         <w:rPr>
@@ -2150,14 +2108,12 @@
         </w:rPr>
         <w:t>*</w:t>
       </w:r>
-      <w:proofErr w:type="spellStart"/>
       <w:r>
         <w:rPr>
           <w:sz w:val="28"/>
         </w:rPr>
         <w:t>log</w:t>
       </w:r>
-      <w:proofErr w:type="spellEnd"/>
       <w:r>
         <w:rPr>
           <w:sz w:val="28"/>
@@ -2333,7 +2289,6 @@
         <w:rPr>
           <w:sz w:val="28"/>
           <w:szCs w:val="20"/>
-          <w:lang w:val="en-US"/>
         </w:rPr>
       </w:pPr>
       <w:r>
@@ -2342,12 +2297,16 @@
           <w:szCs w:val="20"/>
           <w:lang w:val="en-US"/>
         </w:rPr>
-        <w:t>PSO-</w:t>
-      </w:r>
-      <w:r>
-        <w:rPr>
-          <w:lang w:val="en-US"/>
-        </w:rPr>
+        <w:t>PSO</w:t>
+      </w:r>
+      <w:r>
+        <w:rPr>
+          <w:sz w:val="28"/>
+          <w:szCs w:val="20"/>
+        </w:rPr>
+        <w:t>-</w:t>
+      </w:r>
+      <w:r>
         <w:t xml:space="preserve"> </w:t>
       </w:r>
       <w:r>
@@ -2356,6 +2315,41 @@
           <w:szCs w:val="20"/>
         </w:rPr>
         <w:t>Основные</w:t>
+      </w:r>
+      <w:r>
+        <w:rPr>
+          <w:sz w:val="28"/>
+          <w:szCs w:val="20"/>
+        </w:rPr>
+        <w:t xml:space="preserve"> </w:t>
+      </w:r>
+      <w:r>
+        <w:rPr>
+          <w:sz w:val="28"/>
+          <w:szCs w:val="20"/>
+        </w:rPr>
+        <w:t>шаги</w:t>
+      </w:r>
+      <w:r>
+        <w:rPr>
+          <w:sz w:val="28"/>
+          <w:szCs w:val="20"/>
+        </w:rPr>
+        <w:t xml:space="preserve"> </w:t>
+      </w:r>
+      <w:r>
+        <w:rPr>
+          <w:sz w:val="28"/>
+          <w:szCs w:val="20"/>
+        </w:rPr>
+        <w:t>программы</w:t>
+      </w:r>
+      <w:r>
+        <w:rPr>
+          <w:sz w:val="28"/>
+          <w:szCs w:val="20"/>
+        </w:rPr>
+        <w:t xml:space="preserve"> </w:t>
       </w:r>
       <w:r>
         <w:rPr>
@@ -2363,14 +2357,14 @@
           <w:szCs w:val="20"/>
           <w:lang w:val="en-US"/>
         </w:rPr>
-        <w:t xml:space="preserve"> </w:t>
+        <w:t>The</w:t>
       </w:r>
       <w:r>
         <w:rPr>
           <w:sz w:val="28"/>
           <w:szCs w:val="20"/>
         </w:rPr>
-        <w:t>шаги</w:t>
+        <w:t>_</w:t>
       </w:r>
       <w:r>
         <w:rPr>
@@ -2378,14 +2372,14 @@
           <w:szCs w:val="20"/>
           <w:lang w:val="en-US"/>
         </w:rPr>
-        <w:t xml:space="preserve"> </w:t>
+        <w:t>nearest</w:t>
       </w:r>
       <w:r>
         <w:rPr>
           <w:sz w:val="28"/>
           <w:szCs w:val="20"/>
         </w:rPr>
-        <w:t>программы</w:t>
+        <w:t>_</w:t>
       </w:r>
       <w:r>
         <w:rPr>
@@ -2393,7 +2387,14 @@
           <w:szCs w:val="20"/>
           <w:lang w:val="en-US"/>
         </w:rPr>
-        <w:t xml:space="preserve"> </w:t>
+        <w:t>neighbor</w:t>
+      </w:r>
+      <w:r>
+        <w:rPr>
+          <w:sz w:val="28"/>
+          <w:szCs w:val="20"/>
+        </w:rPr>
+        <w:t>_</w:t>
       </w:r>
       <w:r>
         <w:rPr>
@@ -2401,7 +2402,22 @@
           <w:szCs w:val="20"/>
           <w:lang w:val="en-US"/>
         </w:rPr>
-        <w:t>The_nearest_neighbor_method.pyw</w:t>
+        <w:t>method</w:t>
+      </w:r>
+      <w:r>
+        <w:rPr>
+          <w:sz w:val="28"/>
+          <w:szCs w:val="20"/>
+        </w:rPr>
+        <w:t>.</w:t>
+      </w:r>
+      <w:r>
+        <w:rPr>
+          <w:sz w:val="28"/>
+          <w:szCs w:val="20"/>
+          <w:lang w:val="en-US"/>
+        </w:rPr>
+        <w:t>pyw</w:t>
       </w:r>
     </w:p>
     <w:p>
@@ -3406,17 +3422,10 @@
       </w:r>
       <w:r>
         <w:rPr>
-          <w:iCs/>
-          <w:szCs w:val="28"/>
-        </w:rPr>
-        <w:t>PSO-Algorithm</w:t>
-      </w:r>
-      <w:r>
-        <w:rPr>
-          <w:iCs/>
-          <w:szCs w:val="28"/>
-        </w:rPr>
-        <w:t>.py</w:t>
+          <w:sz w:val="28"/>
+          <w:szCs w:val="28"/>
+        </w:rPr>
+        <w:t>TSPApp</w:t>
       </w:r>
     </w:p>
     <w:tbl>
@@ -3486,15 +3495,7 @@
               <w:jc w:val="both"/>
             </w:pPr>
             <w:r>
-              <w:t>__</w:t>
-            </w:r>
-            <w:proofErr w:type="spellStart"/>
-            <w:r>
-              <w:t>init</w:t>
-            </w:r>
-            <w:proofErr w:type="spellEnd"/>
-            <w:r>
-              <w:t>__</w:t>
+              <w:t>__init__</w:t>
             </w:r>
           </w:p>
         </w:tc>
@@ -3540,11 +3541,9 @@
               <w:spacing w:before="240" w:after="240"/>
               <w:jc w:val="both"/>
             </w:pPr>
-            <w:proofErr w:type="spellStart"/>
             <w:r>
               <w:t>initUI</w:t>
             </w:r>
-            <w:proofErr w:type="spellEnd"/>
           </w:p>
         </w:tc>
         <w:tc>
@@ -3593,11 +3592,9 @@
             <w:pPr>
               <w:spacing w:before="240" w:after="240"/>
             </w:pPr>
-            <w:proofErr w:type="spellStart"/>
             <w:r>
               <w:t>addEdge</w:t>
             </w:r>
-            <w:proofErr w:type="spellEnd"/>
           </w:p>
         </w:tc>
         <w:tc>
@@ -3640,11 +3637,9 @@
             <w:pPr>
               <w:spacing w:before="240" w:after="240"/>
             </w:pPr>
-            <w:proofErr w:type="spellStart"/>
             <w:r>
               <w:t>addNode</w:t>
             </w:r>
-            <w:proofErr w:type="spellEnd"/>
           </w:p>
         </w:tc>
         <w:tc>
@@ -3695,11 +3690,9 @@
                 <w:bCs/>
               </w:rPr>
             </w:pPr>
-            <w:proofErr w:type="spellStart"/>
             <w:r>
               <w:t>addNodeOrEdge</w:t>
             </w:r>
-            <w:proofErr w:type="spellEnd"/>
           </w:p>
         </w:tc>
         <w:tc>
@@ -3754,11 +3747,9 @@
             <w:pPr>
               <w:spacing w:before="240" w:after="240"/>
             </w:pPr>
-            <w:proofErr w:type="spellStart"/>
             <w:r>
               <w:t>clearGraph</w:t>
             </w:r>
-            <w:proofErr w:type="spellEnd"/>
           </w:p>
         </w:tc>
         <w:tc>
@@ -3813,11 +3804,9 @@
             <w:pPr>
               <w:spacing w:before="120" w:after="240"/>
             </w:pPr>
-            <w:proofErr w:type="spellStart"/>
             <w:r>
               <w:t>drawArrow</w:t>
             </w:r>
-            <w:proofErr w:type="spellEnd"/>
           </w:p>
         </w:tc>
         <w:tc>
@@ -3829,13 +3818,8 @@
               <w:spacing w:after="120"/>
               <w:jc w:val="both"/>
             </w:pPr>
-            <w:proofErr w:type="spellStart"/>
-            <w:r>
-              <w:t>Отрисовывает</w:t>
-            </w:r>
-            <w:proofErr w:type="spellEnd"/>
-            <w:r>
-              <w:t xml:space="preserve"> стрелку между вершинами, корректируя начало и конец линии, чтобы не накладываться на узлы.</w:t>
+            <w:r>
+              <w:t>Отрисовывает стрелку между вершинами, корректируя начало и конец линии, чтобы не накладываться на узлы.</w:t>
             </w:r>
           </w:p>
         </w:tc>
@@ -3866,11 +3850,9 @@
             <w:pPr>
               <w:spacing w:before="240" w:after="240"/>
             </w:pPr>
-            <w:proofErr w:type="spellStart"/>
             <w:r>
               <w:t>drawSolution</w:t>
             </w:r>
-            <w:proofErr w:type="spellEnd"/>
           </w:p>
         </w:tc>
         <w:tc>
@@ -3914,11 +3896,9 @@
             <w:pPr>
               <w:spacing w:before="240" w:after="240"/>
             </w:pPr>
-            <w:proofErr w:type="spellStart"/>
             <w:r>
               <w:t>findClickedNode</w:t>
             </w:r>
-            <w:proofErr w:type="spellEnd"/>
           </w:p>
         </w:tc>
         <w:tc>
@@ -3931,15 +3911,7 @@
               <w:jc w:val="both"/>
             </w:pPr>
             <w:r>
-              <w:t xml:space="preserve">Определяет, на какую вершину произведён клик; возвращает идентификатор вершины или </w:t>
-            </w:r>
-            <w:proofErr w:type="spellStart"/>
-            <w:r>
-              <w:t>None</w:t>
-            </w:r>
-            <w:proofErr w:type="spellEnd"/>
-            <w:r>
-              <w:t>, если клик не попал на узел.</w:t>
+              <w:t>Определяет, на какую вершину произведён клик; возвращает идентификатор вершины или None, если клик не попал на узел.</w:t>
             </w:r>
           </w:p>
         </w:tc>
@@ -3952,19 +3924,9 @@
               <w:spacing w:before="240" w:after="240"/>
               <w:jc w:val="center"/>
             </w:pPr>
-            <w:proofErr w:type="spellStart"/>
-            <w:r>
-              <w:t>int</w:t>
-            </w:r>
-            <w:proofErr w:type="spellEnd"/>
-            <w:r>
-              <w:t xml:space="preserve"> или </w:t>
-            </w:r>
-            <w:proofErr w:type="spellStart"/>
-            <w:r>
-              <w:t>None</w:t>
-            </w:r>
-            <w:proofErr w:type="spellEnd"/>
+            <w:r>
+              <w:t>int или None</w:t>
+            </w:r>
           </w:p>
         </w:tc>
       </w:tr>
@@ -3977,11 +3939,9 @@
             <w:pPr>
               <w:spacing w:before="240" w:after="240"/>
             </w:pPr>
-            <w:proofErr w:type="spellStart"/>
             <w:r>
               <w:t>getDistance</w:t>
             </w:r>
-            <w:proofErr w:type="spellEnd"/>
           </w:p>
         </w:tc>
         <w:tc>
@@ -3994,23 +3954,7 @@
               <w:jc w:val="both"/>
             </w:pPr>
             <w:r>
-              <w:t xml:space="preserve">Возвращает расстояние между двумя вершинами, если соответствующее ребро существует, иначе — </w:t>
-            </w:r>
-            <w:proofErr w:type="spellStart"/>
-            <w:r>
-              <w:t>float</w:t>
-            </w:r>
-            <w:proofErr w:type="spellEnd"/>
-            <w:r>
-              <w:t>('</w:t>
-            </w:r>
-            <w:proofErr w:type="spellStart"/>
-            <w:r>
-              <w:t>inf</w:t>
-            </w:r>
-            <w:proofErr w:type="spellEnd"/>
-            <w:r>
-              <w:t>').</w:t>
+              <w:t>Возвращает расстояние между двумя вершинами, если соответствующее ребро существует, иначе — float('inf').</w:t>
             </w:r>
           </w:p>
         </w:tc>
@@ -4023,11 +3967,9 @@
               <w:spacing w:before="240" w:after="240"/>
               <w:jc w:val="center"/>
             </w:pPr>
-            <w:proofErr w:type="spellStart"/>
             <w:r>
               <w:t>float</w:t>
             </w:r>
-            <w:proofErr w:type="spellEnd"/>
           </w:p>
         </w:tc>
       </w:tr>
@@ -4040,12 +3982,10 @@
             <w:pPr>
               <w:spacing w:before="240" w:after="240"/>
             </w:pPr>
-            <w:proofErr w:type="spellStart"/>
             <w:r>
               <w:lastRenderedPageBreak/>
               <w:t>lockColumns</w:t>
             </w:r>
-            <w:proofErr w:type="spellEnd"/>
           </w:p>
         </w:tc>
         <w:tc>
@@ -4089,11 +4029,9 @@
             <w:pPr>
               <w:spacing w:before="240" w:after="240"/>
             </w:pPr>
-            <w:proofErr w:type="spellStart"/>
             <w:r>
               <w:t>redrawGraph</w:t>
             </w:r>
-            <w:proofErr w:type="spellEnd"/>
           </w:p>
         </w:tc>
         <w:tc>
@@ -4137,11 +4075,9 @@
             <w:pPr>
               <w:spacing w:before="240" w:after="240"/>
             </w:pPr>
-            <w:proofErr w:type="spellStart"/>
             <w:r>
               <w:t>solveTsp</w:t>
             </w:r>
-            <w:proofErr w:type="spellEnd"/>
           </w:p>
         </w:tc>
         <w:tc>
@@ -4185,11 +4121,9 @@
             <w:pPr>
               <w:spacing w:before="240" w:after="240"/>
             </w:pPr>
-            <w:proofErr w:type="spellStart"/>
             <w:r>
               <w:t>undoAction</w:t>
             </w:r>
-            <w:proofErr w:type="spellEnd"/>
           </w:p>
         </w:tc>
         <w:tc>
@@ -4233,11 +4167,9 @@
             <w:pPr>
               <w:spacing w:before="240" w:after="240"/>
             </w:pPr>
-            <w:proofErr w:type="spellStart"/>
             <w:r>
               <w:t>updateEdgeWeight</w:t>
             </w:r>
-            <w:proofErr w:type="spellEnd"/>
           </w:p>
         </w:tc>
         <w:tc>
@@ -5895,47 +5827,6 @@
     </w:p>
     <w:p>
       <w:pPr>
-        <w:tabs>
-          <w:tab w:val="center" w:pos="4677"/>
-        </w:tabs>
-        <w:spacing w:before="100" w:beforeAutospacing="1" w:after="100" w:afterAutospacing="1"/>
-        <w:ind w:firstLine="567"/>
-        <w:rPr>
-          <w:sz w:val="28"/>
-          <w:szCs w:val="28"/>
-        </w:rPr>
-      </w:pPr>
-      <w:r>
-        <w:rPr>
-          <w:sz w:val="28"/>
-          <w:szCs w:val="28"/>
-        </w:rPr>
-        <w:t xml:space="preserve">В таблице 2 представлены результаты нахождения пути на </w:t>
-      </w:r>
-      <w:r>
-        <w:rPr>
-          <w:sz w:val="28"/>
-          <w:szCs w:val="28"/>
-        </w:rPr>
-        <w:t xml:space="preserve">случайных </w:t>
-      </w:r>
-      <w:r>
-        <w:rPr>
-          <w:sz w:val="28"/>
-          <w:szCs w:val="28"/>
-        </w:rPr>
-        <w:t>графах из тридцати вершин с весами от 0 (нет пути) до 4</w:t>
-      </w:r>
-      <w:r>
-        <w:rPr>
-          <w:sz w:val="28"/>
-          <w:szCs w:val="28"/>
-        </w:rPr>
-        <w:t>.</w:t>
-      </w:r>
-    </w:p>
-    <w:p>
-      <w:pPr>
         <w:spacing w:before="480" w:after="240"/>
         <w:jc w:val="right"/>
         <w:rPr>
@@ -5948,13 +5839,20 @@
           <w:iCs/>
           <w:szCs w:val="28"/>
         </w:rPr>
-        <w:t>Таблица 1</w:t>
+        <w:t xml:space="preserve">Таблица </w:t>
       </w:r>
       <w:r>
         <w:rPr>
           <w:iCs/>
           <w:szCs w:val="28"/>
         </w:rPr>
+        <w:t>2</w:t>
+      </w:r>
+      <w:r>
+        <w:rPr>
+          <w:iCs/>
+          <w:szCs w:val="28"/>
+        </w:rPr>
         <w:t>.</w:t>
       </w:r>
       <w:r>
@@ -5969,14 +5867,7 @@
           <w:iCs/>
           <w:szCs w:val="28"/>
         </w:rPr>
-        <w:t>PSO-Algorithm</w:t>
-      </w:r>
-      <w:r>
-        <w:rPr>
-          <w:iCs/>
-          <w:szCs w:val="28"/>
-        </w:rPr>
-        <w:t>.py</w:t>
+        <w:t>Тесты на тридцати вершинах</w:t>
       </w:r>
     </w:p>
     <w:tbl>
@@ -6047,10 +5938,7 @@
               </w:rPr>
             </w:pPr>
             <w:r>
-              <w:t>Время</w:t>
-            </w:r>
-            <w:r>
-              <w:t xml:space="preserve"> без модификации</w:t>
+              <w:t>Время без модификации</w:t>
             </w:r>
           </w:p>
         </w:tc>
@@ -6068,16 +5956,7 @@
               </w:rPr>
             </w:pPr>
             <w:r>
-              <w:t xml:space="preserve">Расстояние </w:t>
-            </w:r>
-            <w:r>
-              <w:t>с</w:t>
-            </w:r>
-            <w:r>
-              <w:t xml:space="preserve"> модификаци</w:t>
-            </w:r>
-            <w:r>
-              <w:t>ей</w:t>
+              <w:t>Расстояние с модификацией</w:t>
             </w:r>
           </w:p>
         </w:tc>
@@ -6095,13 +5974,7 @@
               </w:rPr>
             </w:pPr>
             <w:r>
-              <w:t>Время с</w:t>
-            </w:r>
-            <w:r>
-              <w:t xml:space="preserve"> модификаци</w:t>
-            </w:r>
-            <w:r>
-              <w:t>ей</w:t>
+              <w:t>Время с модификацией</w:t>
             </w:r>
           </w:p>
         </w:tc>
@@ -6507,6 +6380,1796 @@
           <w:szCs w:val="28"/>
         </w:rPr>
         <w:t>Как показывают тесты, алгоритм работает предельно быстро без модификации перебора начальных вершин, но легко заходит в тупик. Перебор начальных вершин позволяет чаще находить путь и делает его более оптимальным, жертвуя куда более значительными затратами по времени.</w:t>
+      </w:r>
+    </w:p>
+    <w:p>
+      <w:pPr>
+        <w:spacing w:before="480" w:after="240"/>
+        <w:jc w:val="right"/>
+        <w:rPr>
+          <w:iCs/>
+          <w:szCs w:val="28"/>
+        </w:rPr>
+      </w:pPr>
+      <w:r>
+        <w:rPr>
+          <w:iCs/>
+          <w:szCs w:val="28"/>
+        </w:rPr>
+        <w:t xml:space="preserve">Таблица </w:t>
+      </w:r>
+      <w:r>
+        <w:rPr>
+          <w:iCs/>
+          <w:szCs w:val="28"/>
+        </w:rPr>
+        <w:t>3</w:t>
+      </w:r>
+      <w:r>
+        <w:rPr>
+          <w:iCs/>
+          <w:szCs w:val="28"/>
+        </w:rPr>
+        <w:t>.</w:t>
+      </w:r>
+      <w:r>
+        <w:rPr>
+          <w:iCs/>
+          <w:szCs w:val="28"/>
+        </w:rPr>
+        <w:t xml:space="preserve"> </w:t>
+      </w:r>
+      <w:r>
+        <w:rPr>
+          <w:iCs/>
+          <w:szCs w:val="28"/>
+        </w:rPr>
+        <w:t xml:space="preserve">Тесты на </w:t>
+      </w:r>
+      <w:r>
+        <w:rPr>
+          <w:iCs/>
+          <w:szCs w:val="28"/>
+        </w:rPr>
+        <w:t>пятидесяти</w:t>
+      </w:r>
+      <w:r>
+        <w:rPr>
+          <w:iCs/>
+          <w:szCs w:val="28"/>
+        </w:rPr>
+        <w:t xml:space="preserve"> вершинах</w:t>
+      </w:r>
+    </w:p>
+    <w:tbl>
+      <w:tblPr>
+        <w:tblStyle w:val="aa"/>
+        <w:tblW w:w="0" w:type="auto"/>
+        <w:tblLook w:val="04A0" w:firstRow="1" w:lastRow="0" w:firstColumn="1" w:lastColumn="0" w:noHBand="0" w:noVBand="1"/>
+      </w:tblPr>
+      <w:tblGrid>
+        <w:gridCol w:w="888"/>
+        <w:gridCol w:w="2793"/>
+        <w:gridCol w:w="1932"/>
+        <w:gridCol w:w="1867"/>
+        <w:gridCol w:w="1867"/>
+      </w:tblGrid>
+      <w:tr>
+        <w:tc>
+          <w:tcPr>
+            <w:tcW w:w="888" w:type="dxa"/>
+          </w:tcPr>
+          <w:p>
+            <w:pPr>
+              <w:spacing w:before="120" w:after="120"/>
+              <w:jc w:val="center"/>
+              <w:rPr>
+                <w:iCs/>
+                <w:szCs w:val="28"/>
+              </w:rPr>
+            </w:pPr>
+            <w:r>
+              <w:rPr>
+                <w:iCs/>
+                <w:szCs w:val="28"/>
+              </w:rPr>
+              <w:t>Номер графа</w:t>
+            </w:r>
+          </w:p>
+        </w:tc>
+        <w:tc>
+          <w:tcPr>
+            <w:tcW w:w="2793" w:type="dxa"/>
+          </w:tcPr>
+          <w:p>
+            <w:pPr>
+              <w:spacing w:before="120" w:after="120"/>
+              <w:jc w:val="center"/>
+              <w:rPr>
+                <w:iCs/>
+                <w:szCs w:val="28"/>
+              </w:rPr>
+            </w:pPr>
+            <w:r>
+              <w:t>Расстояние без модификации</w:t>
+            </w:r>
+          </w:p>
+        </w:tc>
+        <w:tc>
+          <w:tcPr>
+            <w:tcW w:w="1932" w:type="dxa"/>
+          </w:tcPr>
+          <w:p>
+            <w:pPr>
+              <w:spacing w:before="120" w:after="120"/>
+              <w:jc w:val="center"/>
+              <w:rPr>
+                <w:iCs/>
+                <w:szCs w:val="28"/>
+              </w:rPr>
+            </w:pPr>
+            <w:r>
+              <w:t>Время без модификации</w:t>
+            </w:r>
+          </w:p>
+        </w:tc>
+        <w:tc>
+          <w:tcPr>
+            <w:tcW w:w="1867" w:type="dxa"/>
+          </w:tcPr>
+          <w:p>
+            <w:pPr>
+              <w:spacing w:before="120" w:after="120"/>
+              <w:jc w:val="center"/>
+              <w:rPr>
+                <w:iCs/>
+                <w:szCs w:val="28"/>
+              </w:rPr>
+            </w:pPr>
+            <w:r>
+              <w:t>Расстояние с модификацией</w:t>
+            </w:r>
+          </w:p>
+        </w:tc>
+        <w:tc>
+          <w:tcPr>
+            <w:tcW w:w="1867" w:type="dxa"/>
+          </w:tcPr>
+          <w:p>
+            <w:pPr>
+              <w:spacing w:before="120" w:after="120"/>
+              <w:jc w:val="center"/>
+              <w:rPr>
+                <w:iCs/>
+                <w:szCs w:val="28"/>
+              </w:rPr>
+            </w:pPr>
+            <w:r>
+              <w:t>Время с модификацией</w:t>
+            </w:r>
+          </w:p>
+        </w:tc>
+      </w:tr>
+      <w:tr>
+        <w:tc>
+          <w:tcPr>
+            <w:tcW w:w="888" w:type="dxa"/>
+          </w:tcPr>
+          <w:p>
+            <w:pPr>
+              <w:spacing w:before="120" w:after="120"/>
+              <w:jc w:val="center"/>
+              <w:rPr>
+                <w:iCs/>
+                <w:szCs w:val="28"/>
+              </w:rPr>
+            </w:pPr>
+            <w:r>
+              <w:rPr>
+                <w:iCs/>
+                <w:szCs w:val="28"/>
+              </w:rPr>
+              <w:t>1</w:t>
+            </w:r>
+          </w:p>
+        </w:tc>
+        <w:tc>
+          <w:tcPr>
+            <w:tcW w:w="4725" w:type="dxa"/>
+            <w:gridSpan w:val="2"/>
+          </w:tcPr>
+          <w:p>
+            <w:pPr>
+              <w:spacing w:before="120" w:after="120"/>
+              <w:jc w:val="center"/>
+              <w:rPr>
+                <w:iCs/>
+                <w:szCs w:val="28"/>
+              </w:rPr>
+            </w:pPr>
+            <w:r>
+              <w:rPr>
+                <w:iCs/>
+                <w:szCs w:val="28"/>
+              </w:rPr>
+              <w:t>Не удалось найти путь</w:t>
+            </w:r>
+          </w:p>
+        </w:tc>
+        <w:tc>
+          <w:tcPr>
+            <w:tcW w:w="1867" w:type="dxa"/>
+          </w:tcPr>
+          <w:p>
+            <w:pPr>
+              <w:spacing w:before="120" w:after="120"/>
+              <w:jc w:val="center"/>
+              <w:rPr>
+                <w:iCs/>
+                <w:szCs w:val="28"/>
+              </w:rPr>
+            </w:pPr>
+            <w:r>
+              <w:rPr>
+                <w:iCs/>
+                <w:szCs w:val="28"/>
+              </w:rPr>
+              <w:t>52</w:t>
+            </w:r>
+          </w:p>
+        </w:tc>
+        <w:tc>
+          <w:tcPr>
+            <w:tcW w:w="1867" w:type="dxa"/>
+          </w:tcPr>
+          <w:p>
+            <w:pPr>
+              <w:spacing w:before="120" w:after="120"/>
+              <w:jc w:val="center"/>
+              <w:rPr>
+                <w:iCs/>
+                <w:szCs w:val="28"/>
+              </w:rPr>
+            </w:pPr>
+            <w:r>
+              <w:t>1.9866 сек</w:t>
+            </w:r>
+          </w:p>
+        </w:tc>
+      </w:tr>
+      <w:tr>
+        <w:tc>
+          <w:tcPr>
+            <w:tcW w:w="888" w:type="dxa"/>
+          </w:tcPr>
+          <w:p>
+            <w:pPr>
+              <w:spacing w:before="120" w:after="120"/>
+              <w:jc w:val="center"/>
+              <w:rPr>
+                <w:iCs/>
+                <w:szCs w:val="28"/>
+              </w:rPr>
+            </w:pPr>
+            <w:r>
+              <w:rPr>
+                <w:iCs/>
+                <w:szCs w:val="28"/>
+              </w:rPr>
+              <w:t>2</w:t>
+            </w:r>
+          </w:p>
+        </w:tc>
+        <w:tc>
+          <w:tcPr>
+            <w:tcW w:w="2793" w:type="dxa"/>
+          </w:tcPr>
+          <w:p>
+            <w:pPr>
+              <w:spacing w:before="120" w:after="120"/>
+              <w:jc w:val="center"/>
+              <w:rPr>
+                <w:iCs/>
+                <w:szCs w:val="28"/>
+              </w:rPr>
+            </w:pPr>
+            <w:r>
+              <w:rPr>
+                <w:iCs/>
+                <w:szCs w:val="28"/>
+              </w:rPr>
+              <w:t>59</w:t>
+            </w:r>
+          </w:p>
+        </w:tc>
+        <w:tc>
+          <w:tcPr>
+            <w:tcW w:w="1932" w:type="dxa"/>
+          </w:tcPr>
+          <w:p>
+            <w:pPr>
+              <w:spacing w:before="120" w:after="120"/>
+              <w:jc w:val="center"/>
+              <w:rPr>
+                <w:iCs/>
+                <w:szCs w:val="28"/>
+              </w:rPr>
+            </w:pPr>
+            <w:r>
+              <w:t>0.0423 сек</w:t>
+            </w:r>
+          </w:p>
+        </w:tc>
+        <w:tc>
+          <w:tcPr>
+            <w:tcW w:w="1867" w:type="dxa"/>
+          </w:tcPr>
+          <w:p>
+            <w:pPr>
+              <w:spacing w:before="120" w:after="120"/>
+              <w:jc w:val="center"/>
+              <w:rPr>
+                <w:iCs/>
+                <w:szCs w:val="28"/>
+              </w:rPr>
+            </w:pPr>
+            <w:r>
+              <w:rPr>
+                <w:iCs/>
+                <w:szCs w:val="28"/>
+              </w:rPr>
+              <w:t>52</w:t>
+            </w:r>
+          </w:p>
+        </w:tc>
+        <w:tc>
+          <w:tcPr>
+            <w:tcW w:w="1867" w:type="dxa"/>
+          </w:tcPr>
+          <w:p>
+            <w:pPr>
+              <w:spacing w:before="120" w:after="120"/>
+              <w:jc w:val="center"/>
+              <w:rPr>
+                <w:iCs/>
+                <w:szCs w:val="28"/>
+              </w:rPr>
+            </w:pPr>
+            <w:r>
+              <w:t>1.9910 сек</w:t>
+            </w:r>
+          </w:p>
+        </w:tc>
+      </w:tr>
+      <w:tr>
+        <w:tc>
+          <w:tcPr>
+            <w:tcW w:w="888" w:type="dxa"/>
+          </w:tcPr>
+          <w:p>
+            <w:pPr>
+              <w:spacing w:before="120" w:after="120"/>
+              <w:jc w:val="center"/>
+              <w:rPr>
+                <w:iCs/>
+                <w:szCs w:val="28"/>
+              </w:rPr>
+            </w:pPr>
+            <w:r>
+              <w:rPr>
+                <w:iCs/>
+                <w:szCs w:val="28"/>
+              </w:rPr>
+              <w:t>3</w:t>
+            </w:r>
+          </w:p>
+        </w:tc>
+        <w:tc>
+          <w:tcPr>
+            <w:tcW w:w="2793" w:type="dxa"/>
+          </w:tcPr>
+          <w:p>
+            <w:pPr>
+              <w:spacing w:before="120" w:after="120"/>
+              <w:jc w:val="center"/>
+              <w:rPr>
+                <w:iCs/>
+                <w:szCs w:val="28"/>
+              </w:rPr>
+            </w:pPr>
+            <w:r>
+              <w:rPr>
+                <w:iCs/>
+                <w:szCs w:val="28"/>
+              </w:rPr>
+              <w:t>58</w:t>
+            </w:r>
+          </w:p>
+        </w:tc>
+        <w:tc>
+          <w:tcPr>
+            <w:tcW w:w="1932" w:type="dxa"/>
+          </w:tcPr>
+          <w:p>
+            <w:pPr>
+              <w:spacing w:before="120" w:after="120"/>
+              <w:jc w:val="center"/>
+              <w:rPr>
+                <w:iCs/>
+                <w:szCs w:val="28"/>
+              </w:rPr>
+            </w:pPr>
+            <w:r>
+              <w:t>0.0396 сек</w:t>
+            </w:r>
+          </w:p>
+        </w:tc>
+        <w:tc>
+          <w:tcPr>
+            <w:tcW w:w="1867" w:type="dxa"/>
+          </w:tcPr>
+          <w:p>
+            <w:pPr>
+              <w:spacing w:before="120" w:after="120"/>
+              <w:jc w:val="center"/>
+              <w:rPr>
+                <w:iCs/>
+                <w:szCs w:val="28"/>
+              </w:rPr>
+            </w:pPr>
+            <w:r>
+              <w:rPr>
+                <w:iCs/>
+                <w:szCs w:val="28"/>
+              </w:rPr>
+              <w:t>52</w:t>
+            </w:r>
+          </w:p>
+        </w:tc>
+        <w:tc>
+          <w:tcPr>
+            <w:tcW w:w="1867" w:type="dxa"/>
+          </w:tcPr>
+          <w:p>
+            <w:pPr>
+              <w:spacing w:before="120" w:after="120"/>
+              <w:jc w:val="center"/>
+              <w:rPr>
+                <w:iCs/>
+                <w:szCs w:val="28"/>
+              </w:rPr>
+            </w:pPr>
+            <w:r>
+              <w:t>1.9427 сек</w:t>
+            </w:r>
+          </w:p>
+        </w:tc>
+      </w:tr>
+      <w:tr>
+        <w:tc>
+          <w:tcPr>
+            <w:tcW w:w="888" w:type="dxa"/>
+          </w:tcPr>
+          <w:p>
+            <w:pPr>
+              <w:spacing w:before="120" w:after="120"/>
+              <w:jc w:val="center"/>
+              <w:rPr>
+                <w:iCs/>
+                <w:szCs w:val="28"/>
+              </w:rPr>
+            </w:pPr>
+            <w:r>
+              <w:rPr>
+                <w:iCs/>
+                <w:szCs w:val="28"/>
+              </w:rPr>
+              <w:t>4</w:t>
+            </w:r>
+          </w:p>
+        </w:tc>
+        <w:tc>
+          <w:tcPr>
+            <w:tcW w:w="4725" w:type="dxa"/>
+            <w:gridSpan w:val="2"/>
+          </w:tcPr>
+          <w:p>
+            <w:pPr>
+              <w:spacing w:before="120" w:after="120"/>
+              <w:jc w:val="center"/>
+              <w:rPr>
+                <w:iCs/>
+                <w:szCs w:val="28"/>
+              </w:rPr>
+            </w:pPr>
+            <w:r>
+              <w:rPr>
+                <w:iCs/>
+                <w:szCs w:val="28"/>
+              </w:rPr>
+              <w:t>Не удалось найти путь</w:t>
+            </w:r>
+          </w:p>
+        </w:tc>
+        <w:tc>
+          <w:tcPr>
+            <w:tcW w:w="1867" w:type="dxa"/>
+          </w:tcPr>
+          <w:p>
+            <w:pPr>
+              <w:spacing w:before="120" w:after="120"/>
+              <w:jc w:val="center"/>
+              <w:rPr>
+                <w:iCs/>
+                <w:szCs w:val="28"/>
+              </w:rPr>
+            </w:pPr>
+            <w:r>
+              <w:rPr>
+                <w:iCs/>
+                <w:szCs w:val="28"/>
+              </w:rPr>
+              <w:t>54</w:t>
+            </w:r>
+          </w:p>
+        </w:tc>
+        <w:tc>
+          <w:tcPr>
+            <w:tcW w:w="1867" w:type="dxa"/>
+          </w:tcPr>
+          <w:p>
+            <w:pPr>
+              <w:spacing w:before="120" w:after="120"/>
+              <w:jc w:val="center"/>
+              <w:rPr>
+                <w:iCs/>
+                <w:szCs w:val="28"/>
+              </w:rPr>
+            </w:pPr>
+            <w:r>
+              <w:t>2.0333 сек</w:t>
+            </w:r>
+          </w:p>
+        </w:tc>
+      </w:tr>
+    </w:tbl>
+    <w:p>
+      <w:pPr>
+        <w:spacing w:before="480" w:after="240"/>
+        <w:jc w:val="right"/>
+        <w:rPr>
+          <w:iCs/>
+          <w:szCs w:val="28"/>
+        </w:rPr>
+      </w:pPr>
+      <w:r>
+        <w:rPr>
+          <w:iCs/>
+          <w:szCs w:val="28"/>
+        </w:rPr>
+        <w:t xml:space="preserve">Таблица </w:t>
+      </w:r>
+      <w:r>
+        <w:rPr>
+          <w:iCs/>
+          <w:szCs w:val="28"/>
+        </w:rPr>
+        <w:t>4</w:t>
+      </w:r>
+      <w:r>
+        <w:rPr>
+          <w:iCs/>
+          <w:szCs w:val="28"/>
+        </w:rPr>
+        <w:t>.</w:t>
+      </w:r>
+      <w:r>
+        <w:rPr>
+          <w:iCs/>
+          <w:szCs w:val="28"/>
+        </w:rPr>
+        <w:t xml:space="preserve"> </w:t>
+      </w:r>
+      <w:r>
+        <w:rPr>
+          <w:iCs/>
+          <w:szCs w:val="28"/>
+        </w:rPr>
+        <w:t xml:space="preserve">Тесты на </w:t>
+      </w:r>
+      <w:r>
+        <w:rPr>
+          <w:iCs/>
+          <w:szCs w:val="28"/>
+        </w:rPr>
+        <w:t>пятнадцати</w:t>
+      </w:r>
+      <w:r>
+        <w:rPr>
+          <w:iCs/>
+          <w:szCs w:val="28"/>
+        </w:rPr>
+        <w:t xml:space="preserve"> вершинах</w:t>
+      </w:r>
+    </w:p>
+    <w:tbl>
+      <w:tblPr>
+        <w:tblStyle w:val="aa"/>
+        <w:tblW w:w="0" w:type="auto"/>
+        <w:tblLook w:val="04A0" w:firstRow="1" w:lastRow="0" w:firstColumn="1" w:lastColumn="0" w:noHBand="0" w:noVBand="1"/>
+      </w:tblPr>
+      <w:tblGrid>
+        <w:gridCol w:w="888"/>
+        <w:gridCol w:w="2793"/>
+        <w:gridCol w:w="1932"/>
+        <w:gridCol w:w="1867"/>
+        <w:gridCol w:w="1867"/>
+      </w:tblGrid>
+      <w:tr>
+        <w:tc>
+          <w:tcPr>
+            <w:tcW w:w="888" w:type="dxa"/>
+          </w:tcPr>
+          <w:p>
+            <w:pPr>
+              <w:spacing w:before="120" w:after="120"/>
+              <w:jc w:val="center"/>
+              <w:rPr>
+                <w:iCs/>
+                <w:szCs w:val="28"/>
+              </w:rPr>
+            </w:pPr>
+            <w:r>
+              <w:rPr>
+                <w:iCs/>
+                <w:szCs w:val="28"/>
+              </w:rPr>
+              <w:t>Номер графа</w:t>
+            </w:r>
+          </w:p>
+        </w:tc>
+        <w:tc>
+          <w:tcPr>
+            <w:tcW w:w="2793" w:type="dxa"/>
+          </w:tcPr>
+          <w:p>
+            <w:pPr>
+              <w:spacing w:before="120" w:after="120"/>
+              <w:jc w:val="center"/>
+              <w:rPr>
+                <w:iCs/>
+                <w:szCs w:val="28"/>
+              </w:rPr>
+            </w:pPr>
+            <w:r>
+              <w:t>Расстояние без модификации</w:t>
+            </w:r>
+          </w:p>
+        </w:tc>
+        <w:tc>
+          <w:tcPr>
+            <w:tcW w:w="1932" w:type="dxa"/>
+          </w:tcPr>
+          <w:p>
+            <w:pPr>
+              <w:spacing w:before="120" w:after="120"/>
+              <w:jc w:val="center"/>
+              <w:rPr>
+                <w:iCs/>
+                <w:szCs w:val="28"/>
+              </w:rPr>
+            </w:pPr>
+            <w:r>
+              <w:t>Время без модификации</w:t>
+            </w:r>
+          </w:p>
+        </w:tc>
+        <w:tc>
+          <w:tcPr>
+            <w:tcW w:w="1867" w:type="dxa"/>
+          </w:tcPr>
+          <w:p>
+            <w:pPr>
+              <w:spacing w:before="120" w:after="120"/>
+              <w:jc w:val="center"/>
+              <w:rPr>
+                <w:iCs/>
+                <w:szCs w:val="28"/>
+              </w:rPr>
+            </w:pPr>
+            <w:r>
+              <w:t>Расстояние с модификацией</w:t>
+            </w:r>
+          </w:p>
+        </w:tc>
+        <w:tc>
+          <w:tcPr>
+            <w:tcW w:w="1867" w:type="dxa"/>
+          </w:tcPr>
+          <w:p>
+            <w:pPr>
+              <w:spacing w:before="120" w:after="120"/>
+              <w:jc w:val="center"/>
+              <w:rPr>
+                <w:iCs/>
+                <w:szCs w:val="28"/>
+              </w:rPr>
+            </w:pPr>
+            <w:r>
+              <w:t>Время с модификацией</w:t>
+            </w:r>
+          </w:p>
+        </w:tc>
+      </w:tr>
+      <w:tr>
+        <w:tc>
+          <w:tcPr>
+            <w:tcW w:w="888" w:type="dxa"/>
+          </w:tcPr>
+          <w:p>
+            <w:pPr>
+              <w:spacing w:before="120" w:after="120"/>
+              <w:jc w:val="center"/>
+              <w:rPr>
+                <w:iCs/>
+                <w:szCs w:val="28"/>
+              </w:rPr>
+            </w:pPr>
+            <w:r>
+              <w:rPr>
+                <w:iCs/>
+                <w:szCs w:val="28"/>
+              </w:rPr>
+              <w:t>1</w:t>
+            </w:r>
+          </w:p>
+        </w:tc>
+        <w:tc>
+          <w:tcPr>
+            <w:tcW w:w="2793" w:type="dxa"/>
+          </w:tcPr>
+          <w:p>
+            <w:pPr>
+              <w:spacing w:before="120" w:after="120"/>
+              <w:jc w:val="center"/>
+              <w:rPr>
+                <w:iCs/>
+                <w:szCs w:val="28"/>
+              </w:rPr>
+            </w:pPr>
+            <w:r>
+              <w:rPr>
+                <w:iCs/>
+                <w:szCs w:val="28"/>
+              </w:rPr>
+              <w:t>27</w:t>
+            </w:r>
+          </w:p>
+        </w:tc>
+        <w:tc>
+          <w:tcPr>
+            <w:tcW w:w="1932" w:type="dxa"/>
+          </w:tcPr>
+          <w:p>
+            <w:pPr>
+              <w:spacing w:before="120" w:after="120"/>
+              <w:jc w:val="center"/>
+              <w:rPr>
+                <w:iCs/>
+                <w:szCs w:val="28"/>
+              </w:rPr>
+            </w:pPr>
+            <w:r>
+              <w:t>0.0004 сек</w:t>
+            </w:r>
+          </w:p>
+        </w:tc>
+        <w:tc>
+          <w:tcPr>
+            <w:tcW w:w="1867" w:type="dxa"/>
+          </w:tcPr>
+          <w:p>
+            <w:pPr>
+              <w:spacing w:before="120" w:after="120"/>
+              <w:jc w:val="center"/>
+              <w:rPr>
+                <w:iCs/>
+                <w:szCs w:val="28"/>
+              </w:rPr>
+            </w:pPr>
+            <w:r>
+              <w:rPr>
+                <w:iCs/>
+                <w:szCs w:val="28"/>
+              </w:rPr>
+              <w:t>18</w:t>
+            </w:r>
+          </w:p>
+        </w:tc>
+        <w:tc>
+          <w:tcPr>
+            <w:tcW w:w="1867" w:type="dxa"/>
+          </w:tcPr>
+          <w:p>
+            <w:pPr>
+              <w:spacing w:before="120" w:after="120"/>
+              <w:jc w:val="center"/>
+              <w:rPr>
+                <w:iCs/>
+                <w:szCs w:val="28"/>
+              </w:rPr>
+            </w:pPr>
+            <w:r>
+              <w:t>0.0061 сек</w:t>
+            </w:r>
+          </w:p>
+        </w:tc>
+      </w:tr>
+      <w:tr>
+        <w:tc>
+          <w:tcPr>
+            <w:tcW w:w="888" w:type="dxa"/>
+          </w:tcPr>
+          <w:p>
+            <w:pPr>
+              <w:spacing w:before="120" w:after="120"/>
+              <w:jc w:val="center"/>
+              <w:rPr>
+                <w:iCs/>
+                <w:szCs w:val="28"/>
+              </w:rPr>
+            </w:pPr>
+            <w:r>
+              <w:rPr>
+                <w:iCs/>
+                <w:szCs w:val="28"/>
+              </w:rPr>
+              <w:t>2</w:t>
+            </w:r>
+          </w:p>
+        </w:tc>
+        <w:tc>
+          <w:tcPr>
+            <w:tcW w:w="4725" w:type="dxa"/>
+            <w:gridSpan w:val="2"/>
+          </w:tcPr>
+          <w:p>
+            <w:pPr>
+              <w:spacing w:before="120" w:after="120"/>
+              <w:jc w:val="center"/>
+              <w:rPr>
+                <w:iCs/>
+                <w:szCs w:val="28"/>
+              </w:rPr>
+            </w:pPr>
+            <w:r>
+              <w:rPr>
+                <w:iCs/>
+                <w:szCs w:val="28"/>
+              </w:rPr>
+              <w:t>Не удалось найти путь</w:t>
+            </w:r>
+          </w:p>
+        </w:tc>
+        <w:tc>
+          <w:tcPr>
+            <w:tcW w:w="1867" w:type="dxa"/>
+          </w:tcPr>
+          <w:p>
+            <w:pPr>
+              <w:spacing w:before="120" w:after="120"/>
+              <w:jc w:val="center"/>
+              <w:rPr>
+                <w:iCs/>
+                <w:szCs w:val="28"/>
+              </w:rPr>
+            </w:pPr>
+            <w:r>
+              <w:rPr>
+                <w:iCs/>
+                <w:szCs w:val="28"/>
+              </w:rPr>
+              <w:t>18</w:t>
+            </w:r>
+          </w:p>
+        </w:tc>
+        <w:tc>
+          <w:tcPr>
+            <w:tcW w:w="1867" w:type="dxa"/>
+          </w:tcPr>
+          <w:p>
+            <w:pPr>
+              <w:spacing w:before="120" w:after="120"/>
+              <w:jc w:val="center"/>
+              <w:rPr>
+                <w:iCs/>
+                <w:szCs w:val="28"/>
+              </w:rPr>
+            </w:pPr>
+            <w:r>
+              <w:t>0.0059 сек</w:t>
+            </w:r>
+          </w:p>
+        </w:tc>
+      </w:tr>
+      <w:tr>
+        <w:tc>
+          <w:tcPr>
+            <w:tcW w:w="888" w:type="dxa"/>
+          </w:tcPr>
+          <w:p>
+            <w:pPr>
+              <w:spacing w:before="120" w:after="120"/>
+              <w:jc w:val="center"/>
+              <w:rPr>
+                <w:iCs/>
+                <w:szCs w:val="28"/>
+              </w:rPr>
+            </w:pPr>
+            <w:r>
+              <w:rPr>
+                <w:iCs/>
+                <w:szCs w:val="28"/>
+              </w:rPr>
+              <w:t>3</w:t>
+            </w:r>
+          </w:p>
+        </w:tc>
+        <w:tc>
+          <w:tcPr>
+            <w:tcW w:w="2793" w:type="dxa"/>
+          </w:tcPr>
+          <w:p>
+            <w:pPr>
+              <w:spacing w:before="120" w:after="120"/>
+              <w:jc w:val="center"/>
+              <w:rPr>
+                <w:iCs/>
+                <w:szCs w:val="28"/>
+              </w:rPr>
+            </w:pPr>
+            <w:r>
+              <w:rPr>
+                <w:iCs/>
+                <w:szCs w:val="28"/>
+              </w:rPr>
+              <w:t>21</w:t>
+            </w:r>
+          </w:p>
+        </w:tc>
+        <w:tc>
+          <w:tcPr>
+            <w:tcW w:w="1932" w:type="dxa"/>
+          </w:tcPr>
+          <w:p>
+            <w:pPr>
+              <w:spacing w:before="120" w:after="120"/>
+              <w:jc w:val="center"/>
+              <w:rPr>
+                <w:iCs/>
+                <w:szCs w:val="28"/>
+              </w:rPr>
+            </w:pPr>
+            <w:r>
+              <w:t>0.0004 сек</w:t>
+            </w:r>
+          </w:p>
+        </w:tc>
+        <w:tc>
+          <w:tcPr>
+            <w:tcW w:w="1867" w:type="dxa"/>
+          </w:tcPr>
+          <w:p>
+            <w:pPr>
+              <w:spacing w:before="120" w:after="120"/>
+              <w:jc w:val="center"/>
+              <w:rPr>
+                <w:iCs/>
+                <w:szCs w:val="28"/>
+              </w:rPr>
+            </w:pPr>
+            <w:r>
+              <w:rPr>
+                <w:iCs/>
+                <w:szCs w:val="28"/>
+              </w:rPr>
+              <w:t>19</w:t>
+            </w:r>
+          </w:p>
+        </w:tc>
+        <w:tc>
+          <w:tcPr>
+            <w:tcW w:w="1867" w:type="dxa"/>
+          </w:tcPr>
+          <w:p>
+            <w:pPr>
+              <w:spacing w:before="120" w:after="120"/>
+              <w:jc w:val="center"/>
+              <w:rPr>
+                <w:iCs/>
+                <w:szCs w:val="28"/>
+              </w:rPr>
+            </w:pPr>
+            <w:r>
+              <w:t>0.0060 сек</w:t>
+            </w:r>
+          </w:p>
+        </w:tc>
+      </w:tr>
+      <w:tr>
+        <w:tc>
+          <w:tcPr>
+            <w:tcW w:w="888" w:type="dxa"/>
+          </w:tcPr>
+          <w:p>
+            <w:pPr>
+              <w:spacing w:before="120" w:after="120"/>
+              <w:jc w:val="center"/>
+              <w:rPr>
+                <w:iCs/>
+                <w:szCs w:val="28"/>
+              </w:rPr>
+            </w:pPr>
+            <w:r>
+              <w:rPr>
+                <w:iCs/>
+                <w:szCs w:val="28"/>
+              </w:rPr>
+              <w:t>4</w:t>
+            </w:r>
+          </w:p>
+        </w:tc>
+        <w:tc>
+          <w:tcPr>
+            <w:tcW w:w="2793" w:type="dxa"/>
+          </w:tcPr>
+          <w:p>
+            <w:pPr>
+              <w:spacing w:before="120" w:after="120"/>
+              <w:jc w:val="center"/>
+              <w:rPr>
+                <w:iCs/>
+                <w:szCs w:val="28"/>
+              </w:rPr>
+            </w:pPr>
+            <w:r>
+              <w:rPr>
+                <w:iCs/>
+                <w:szCs w:val="28"/>
+              </w:rPr>
+              <w:t>24</w:t>
+            </w:r>
+          </w:p>
+        </w:tc>
+        <w:tc>
+          <w:tcPr>
+            <w:tcW w:w="1932" w:type="dxa"/>
+          </w:tcPr>
+          <w:p>
+            <w:pPr>
+              <w:spacing w:before="120" w:after="120"/>
+              <w:jc w:val="center"/>
+              <w:rPr>
+                <w:iCs/>
+                <w:szCs w:val="28"/>
+              </w:rPr>
+            </w:pPr>
+            <w:r>
+              <w:t>0.0005 сек</w:t>
+            </w:r>
+          </w:p>
+        </w:tc>
+        <w:tc>
+          <w:tcPr>
+            <w:tcW w:w="1867" w:type="dxa"/>
+          </w:tcPr>
+          <w:p>
+            <w:pPr>
+              <w:spacing w:before="120" w:after="120"/>
+              <w:jc w:val="center"/>
+              <w:rPr>
+                <w:iCs/>
+                <w:szCs w:val="28"/>
+              </w:rPr>
+            </w:pPr>
+            <w:r>
+              <w:rPr>
+                <w:iCs/>
+                <w:szCs w:val="28"/>
+              </w:rPr>
+              <w:t>20</w:t>
+            </w:r>
+          </w:p>
+        </w:tc>
+        <w:tc>
+          <w:tcPr>
+            <w:tcW w:w="1867" w:type="dxa"/>
+          </w:tcPr>
+          <w:p>
+            <w:pPr>
+              <w:spacing w:before="120" w:after="120"/>
+              <w:jc w:val="center"/>
+              <w:rPr>
+                <w:iCs/>
+                <w:szCs w:val="28"/>
+              </w:rPr>
+            </w:pPr>
+            <w:r>
+              <w:t>0.0063 сек</w:t>
+            </w:r>
+          </w:p>
+        </w:tc>
+      </w:tr>
+    </w:tbl>
+    <w:p>
+      <w:pPr>
+        <w:spacing w:before="480" w:after="240"/>
+        <w:jc w:val="right"/>
+        <w:rPr>
+          <w:iCs/>
+          <w:szCs w:val="28"/>
+        </w:rPr>
+      </w:pPr>
+      <w:r>
+        <w:rPr>
+          <w:iCs/>
+          <w:szCs w:val="28"/>
+        </w:rPr>
+        <w:lastRenderedPageBreak/>
+        <w:t xml:space="preserve">Таблица </w:t>
+      </w:r>
+      <w:r>
+        <w:rPr>
+          <w:iCs/>
+          <w:szCs w:val="28"/>
+        </w:rPr>
+        <w:t>5</w:t>
+      </w:r>
+      <w:r>
+        <w:rPr>
+          <w:iCs/>
+          <w:szCs w:val="28"/>
+        </w:rPr>
+        <w:t>.</w:t>
+      </w:r>
+      <w:r>
+        <w:rPr>
+          <w:iCs/>
+          <w:szCs w:val="28"/>
+        </w:rPr>
+        <w:t xml:space="preserve"> </w:t>
+      </w:r>
+      <w:r>
+        <w:rPr>
+          <w:iCs/>
+          <w:szCs w:val="28"/>
+        </w:rPr>
+        <w:t xml:space="preserve">Тесты на </w:t>
+      </w:r>
+      <w:r>
+        <w:rPr>
+          <w:iCs/>
+          <w:szCs w:val="28"/>
+        </w:rPr>
+        <w:t>шести</w:t>
+      </w:r>
+      <w:r>
+        <w:rPr>
+          <w:iCs/>
+          <w:szCs w:val="28"/>
+        </w:rPr>
+        <w:t xml:space="preserve"> вершинах</w:t>
+      </w:r>
+    </w:p>
+    <w:tbl>
+      <w:tblPr>
+        <w:tblStyle w:val="aa"/>
+        <w:tblW w:w="0" w:type="auto"/>
+        <w:tblLook w:val="04A0" w:firstRow="1" w:lastRow="0" w:firstColumn="1" w:lastColumn="0" w:noHBand="0" w:noVBand="1"/>
+      </w:tblPr>
+      <w:tblGrid>
+        <w:gridCol w:w="888"/>
+        <w:gridCol w:w="2862"/>
+        <w:gridCol w:w="1863"/>
+        <w:gridCol w:w="1867"/>
+        <w:gridCol w:w="1867"/>
+      </w:tblGrid>
+      <w:tr>
+        <w:tc>
+          <w:tcPr>
+            <w:tcW w:w="888" w:type="dxa"/>
+          </w:tcPr>
+          <w:p>
+            <w:pPr>
+              <w:spacing w:before="120" w:after="120"/>
+              <w:jc w:val="center"/>
+              <w:rPr>
+                <w:iCs/>
+                <w:szCs w:val="28"/>
+              </w:rPr>
+            </w:pPr>
+            <w:r>
+              <w:rPr>
+                <w:iCs/>
+                <w:szCs w:val="28"/>
+              </w:rPr>
+              <w:t>Номер графа</w:t>
+            </w:r>
+          </w:p>
+        </w:tc>
+        <w:tc>
+          <w:tcPr>
+            <w:tcW w:w="2862" w:type="dxa"/>
+          </w:tcPr>
+          <w:p>
+            <w:pPr>
+              <w:spacing w:before="120" w:after="120"/>
+              <w:jc w:val="center"/>
+              <w:rPr>
+                <w:iCs/>
+                <w:szCs w:val="28"/>
+              </w:rPr>
+            </w:pPr>
+            <w:r>
+              <w:t>Расстояние без модификации</w:t>
+            </w:r>
+          </w:p>
+        </w:tc>
+        <w:tc>
+          <w:tcPr>
+            <w:tcW w:w="1863" w:type="dxa"/>
+          </w:tcPr>
+          <w:p>
+            <w:pPr>
+              <w:spacing w:before="120" w:after="120"/>
+              <w:jc w:val="center"/>
+              <w:rPr>
+                <w:iCs/>
+                <w:szCs w:val="28"/>
+              </w:rPr>
+            </w:pPr>
+            <w:r>
+              <w:t>Время без модификации</w:t>
+            </w:r>
+          </w:p>
+        </w:tc>
+        <w:tc>
+          <w:tcPr>
+            <w:tcW w:w="1867" w:type="dxa"/>
+          </w:tcPr>
+          <w:p>
+            <w:pPr>
+              <w:spacing w:before="120" w:after="120"/>
+              <w:jc w:val="center"/>
+              <w:rPr>
+                <w:iCs/>
+                <w:szCs w:val="28"/>
+              </w:rPr>
+            </w:pPr>
+            <w:r>
+              <w:t>Расстояние с модификацией</w:t>
+            </w:r>
+          </w:p>
+        </w:tc>
+        <w:tc>
+          <w:tcPr>
+            <w:tcW w:w="1867" w:type="dxa"/>
+          </w:tcPr>
+          <w:p>
+            <w:pPr>
+              <w:spacing w:before="120" w:after="120"/>
+              <w:jc w:val="center"/>
+              <w:rPr>
+                <w:iCs/>
+                <w:szCs w:val="28"/>
+              </w:rPr>
+            </w:pPr>
+            <w:r>
+              <w:t>Время с модификацией</w:t>
+            </w:r>
+          </w:p>
+        </w:tc>
+      </w:tr>
+      <w:tr>
+        <w:tc>
+          <w:tcPr>
+            <w:tcW w:w="888" w:type="dxa"/>
+          </w:tcPr>
+          <w:p>
+            <w:pPr>
+              <w:spacing w:before="120" w:after="120"/>
+              <w:jc w:val="center"/>
+              <w:rPr>
+                <w:iCs/>
+                <w:szCs w:val="28"/>
+              </w:rPr>
+            </w:pPr>
+            <w:r>
+              <w:rPr>
+                <w:iCs/>
+                <w:szCs w:val="28"/>
+              </w:rPr>
+              <w:t>1</w:t>
+            </w:r>
+          </w:p>
+        </w:tc>
+        <w:tc>
+          <w:tcPr>
+            <w:tcW w:w="2862" w:type="dxa"/>
+          </w:tcPr>
+          <w:p>
+            <w:pPr>
+              <w:spacing w:before="120" w:after="120"/>
+              <w:jc w:val="center"/>
+              <w:rPr>
+                <w:iCs/>
+                <w:szCs w:val="28"/>
+              </w:rPr>
+            </w:pPr>
+            <w:r>
+              <w:rPr>
+                <w:iCs/>
+                <w:szCs w:val="28"/>
+              </w:rPr>
+              <w:t>12</w:t>
+            </w:r>
+          </w:p>
+        </w:tc>
+        <w:tc>
+          <w:tcPr>
+            <w:tcW w:w="1863" w:type="dxa"/>
+          </w:tcPr>
+          <w:p>
+            <w:pPr>
+              <w:spacing w:before="120" w:after="120"/>
+              <w:jc w:val="center"/>
+              <w:rPr>
+                <w:iCs/>
+                <w:szCs w:val="28"/>
+              </w:rPr>
+            </w:pPr>
+            <w:r>
+              <w:t>0.0001 сек</w:t>
+            </w:r>
+          </w:p>
+        </w:tc>
+        <w:tc>
+          <w:tcPr>
+            <w:tcW w:w="1867" w:type="dxa"/>
+          </w:tcPr>
+          <w:p>
+            <w:pPr>
+              <w:spacing w:before="120" w:after="120"/>
+              <w:jc w:val="center"/>
+              <w:rPr>
+                <w:iCs/>
+                <w:szCs w:val="28"/>
+              </w:rPr>
+            </w:pPr>
+            <w:r>
+              <w:rPr>
+                <w:iCs/>
+                <w:szCs w:val="28"/>
+              </w:rPr>
+              <w:t>12</w:t>
+            </w:r>
+          </w:p>
+        </w:tc>
+        <w:tc>
+          <w:tcPr>
+            <w:tcW w:w="1867" w:type="dxa"/>
+          </w:tcPr>
+          <w:p>
+            <w:pPr>
+              <w:spacing w:before="120" w:after="120"/>
+              <w:jc w:val="center"/>
+              <w:rPr>
+                <w:iCs/>
+                <w:szCs w:val="28"/>
+              </w:rPr>
+            </w:pPr>
+            <w:r>
+              <w:t>0.0002 сек</w:t>
+            </w:r>
+          </w:p>
+        </w:tc>
+      </w:tr>
+      <w:tr>
+        <w:tc>
+          <w:tcPr>
+            <w:tcW w:w="888" w:type="dxa"/>
+          </w:tcPr>
+          <w:p>
+            <w:pPr>
+              <w:spacing w:before="120" w:after="120"/>
+              <w:jc w:val="center"/>
+              <w:rPr>
+                <w:iCs/>
+                <w:szCs w:val="28"/>
+              </w:rPr>
+            </w:pPr>
+            <w:r>
+              <w:rPr>
+                <w:iCs/>
+                <w:szCs w:val="28"/>
+              </w:rPr>
+              <w:t>2</w:t>
+            </w:r>
+          </w:p>
+        </w:tc>
+        <w:tc>
+          <w:tcPr>
+            <w:tcW w:w="4725" w:type="dxa"/>
+            <w:gridSpan w:val="2"/>
+          </w:tcPr>
+          <w:p>
+            <w:pPr>
+              <w:spacing w:before="120" w:after="120"/>
+              <w:jc w:val="center"/>
+              <w:rPr>
+                <w:iCs/>
+                <w:szCs w:val="28"/>
+              </w:rPr>
+            </w:pPr>
+            <w:r>
+              <w:rPr>
+                <w:iCs/>
+                <w:szCs w:val="28"/>
+              </w:rPr>
+              <w:t>Не удалось найти путь</w:t>
+            </w:r>
+          </w:p>
+        </w:tc>
+        <w:tc>
+          <w:tcPr>
+            <w:tcW w:w="1867" w:type="dxa"/>
+          </w:tcPr>
+          <w:p>
+            <w:pPr>
+              <w:spacing w:before="120" w:after="120"/>
+              <w:jc w:val="center"/>
+              <w:rPr>
+                <w:iCs/>
+                <w:szCs w:val="28"/>
+              </w:rPr>
+            </w:pPr>
+            <w:r>
+              <w:rPr>
+                <w:iCs/>
+                <w:szCs w:val="28"/>
+              </w:rPr>
+              <w:t>13</w:t>
+            </w:r>
+          </w:p>
+        </w:tc>
+        <w:tc>
+          <w:tcPr>
+            <w:tcW w:w="1867" w:type="dxa"/>
+          </w:tcPr>
+          <w:p>
+            <w:pPr>
+              <w:spacing w:before="120" w:after="120"/>
+              <w:jc w:val="center"/>
+              <w:rPr>
+                <w:iCs/>
+                <w:szCs w:val="28"/>
+              </w:rPr>
+            </w:pPr>
+            <w:r>
+              <w:t>0.0002 сек</w:t>
+            </w:r>
+          </w:p>
+        </w:tc>
+      </w:tr>
+      <w:tr>
+        <w:tc>
+          <w:tcPr>
+            <w:tcW w:w="888" w:type="dxa"/>
+          </w:tcPr>
+          <w:p>
+            <w:pPr>
+              <w:spacing w:before="120" w:after="120"/>
+              <w:jc w:val="center"/>
+              <w:rPr>
+                <w:iCs/>
+                <w:szCs w:val="28"/>
+              </w:rPr>
+            </w:pPr>
+            <w:r>
+              <w:rPr>
+                <w:iCs/>
+                <w:szCs w:val="28"/>
+              </w:rPr>
+              <w:t>3</w:t>
+            </w:r>
+          </w:p>
+        </w:tc>
+        <w:tc>
+          <w:tcPr>
+            <w:tcW w:w="2862" w:type="dxa"/>
+          </w:tcPr>
+          <w:p>
+            <w:pPr>
+              <w:spacing w:before="120" w:after="120"/>
+              <w:jc w:val="center"/>
+              <w:rPr>
+                <w:iCs/>
+                <w:szCs w:val="28"/>
+              </w:rPr>
+            </w:pPr>
+            <w:r>
+              <w:rPr>
+                <w:iCs/>
+                <w:szCs w:val="28"/>
+              </w:rPr>
+              <w:t>9</w:t>
+            </w:r>
+          </w:p>
+        </w:tc>
+        <w:tc>
+          <w:tcPr>
+            <w:tcW w:w="1863" w:type="dxa"/>
+          </w:tcPr>
+          <w:p>
+            <w:pPr>
+              <w:spacing w:before="120" w:after="120"/>
+              <w:jc w:val="center"/>
+              <w:rPr>
+                <w:iCs/>
+                <w:szCs w:val="28"/>
+              </w:rPr>
+            </w:pPr>
+            <w:r>
+              <w:t>0.0001 сек</w:t>
+            </w:r>
+          </w:p>
+        </w:tc>
+        <w:tc>
+          <w:tcPr>
+            <w:tcW w:w="1867" w:type="dxa"/>
+          </w:tcPr>
+          <w:p>
+            <w:pPr>
+              <w:spacing w:before="120" w:after="120"/>
+              <w:jc w:val="center"/>
+              <w:rPr>
+                <w:iCs/>
+                <w:szCs w:val="28"/>
+              </w:rPr>
+            </w:pPr>
+            <w:r>
+              <w:rPr>
+                <w:iCs/>
+                <w:szCs w:val="28"/>
+              </w:rPr>
+              <w:t>9</w:t>
+            </w:r>
+          </w:p>
+        </w:tc>
+        <w:tc>
+          <w:tcPr>
+            <w:tcW w:w="1867" w:type="dxa"/>
+          </w:tcPr>
+          <w:p>
+            <w:pPr>
+              <w:spacing w:before="120" w:after="120"/>
+              <w:jc w:val="center"/>
+              <w:rPr>
+                <w:iCs/>
+                <w:szCs w:val="28"/>
+              </w:rPr>
+            </w:pPr>
+            <w:r>
+              <w:t>0.0002 сек</w:t>
+            </w:r>
+          </w:p>
+        </w:tc>
+      </w:tr>
+      <w:tr>
+        <w:tc>
+          <w:tcPr>
+            <w:tcW w:w="888" w:type="dxa"/>
+          </w:tcPr>
+          <w:p>
+            <w:pPr>
+              <w:spacing w:before="120" w:after="120"/>
+              <w:jc w:val="center"/>
+              <w:rPr>
+                <w:iCs/>
+                <w:szCs w:val="28"/>
+              </w:rPr>
+            </w:pPr>
+            <w:r>
+              <w:rPr>
+                <w:iCs/>
+                <w:szCs w:val="28"/>
+              </w:rPr>
+              <w:t>4</w:t>
+            </w:r>
+          </w:p>
+        </w:tc>
+        <w:tc>
+          <w:tcPr>
+            <w:tcW w:w="2862" w:type="dxa"/>
+          </w:tcPr>
+          <w:p>
+            <w:pPr>
+              <w:spacing w:before="120" w:after="120"/>
+              <w:jc w:val="center"/>
+              <w:rPr>
+                <w:iCs/>
+                <w:szCs w:val="28"/>
+              </w:rPr>
+            </w:pPr>
+            <w:r>
+              <w:rPr>
+                <w:iCs/>
+                <w:szCs w:val="28"/>
+              </w:rPr>
+              <w:t>11</w:t>
+            </w:r>
+          </w:p>
+        </w:tc>
+        <w:tc>
+          <w:tcPr>
+            <w:tcW w:w="1863" w:type="dxa"/>
+          </w:tcPr>
+          <w:p>
+            <w:pPr>
+              <w:spacing w:before="120" w:after="120"/>
+              <w:jc w:val="center"/>
+            </w:pPr>
+            <w:r>
+              <w:t>0.000</w:t>
+            </w:r>
+            <w:r>
+              <w:t>1</w:t>
+            </w:r>
+            <w:r>
+              <w:t xml:space="preserve"> сек</w:t>
+            </w:r>
+          </w:p>
+        </w:tc>
+        <w:tc>
+          <w:tcPr>
+            <w:tcW w:w="1867" w:type="dxa"/>
+          </w:tcPr>
+          <w:p>
+            <w:pPr>
+              <w:spacing w:before="120" w:after="120"/>
+              <w:jc w:val="center"/>
+              <w:rPr>
+                <w:iCs/>
+                <w:szCs w:val="28"/>
+              </w:rPr>
+            </w:pPr>
+            <w:r>
+              <w:rPr>
+                <w:iCs/>
+                <w:szCs w:val="28"/>
+              </w:rPr>
+              <w:t>11</w:t>
+            </w:r>
+          </w:p>
+        </w:tc>
+        <w:tc>
+          <w:tcPr>
+            <w:tcW w:w="1867" w:type="dxa"/>
+          </w:tcPr>
+          <w:p>
+            <w:pPr>
+              <w:spacing w:before="120" w:after="120"/>
+              <w:jc w:val="center"/>
+            </w:pPr>
+            <w:r>
+              <w:t>0.0002 сек</w:t>
+            </w:r>
+          </w:p>
+        </w:tc>
+      </w:tr>
+    </w:tbl>
+    <w:p>
+      <w:pPr>
+        <w:tabs>
+          <w:tab w:val="center" w:pos="4677"/>
+        </w:tabs>
+        <w:spacing w:before="100" w:beforeAutospacing="1" w:after="100" w:afterAutospacing="1"/>
+        <w:ind w:firstLine="567"/>
+        <w:rPr>
+          <w:sz w:val="28"/>
+          <w:szCs w:val="28"/>
+        </w:rPr>
+      </w:pPr>
+      <w:r>
+        <w:rPr>
+          <w:sz w:val="28"/>
+          <w:szCs w:val="28"/>
+        </w:rPr>
+        <w:t>Анализ показывает, что с увеличением количества вершин графа время выполнения алгоритма возрастает многократно, особенно при использовании модификации выбора начальной вершины. В то же время, рост числа вершин также снижает вероятность успешного нахождения пути без модификации, что подтверждается</w:t>
+      </w:r>
+      <w:r>
+        <w:rPr>
+          <w:sz w:val="28"/>
+          <w:szCs w:val="28"/>
+        </w:rPr>
+        <w:t xml:space="preserve"> редким</w:t>
+      </w:r>
+      <w:r>
+        <w:rPr>
+          <w:sz w:val="28"/>
+          <w:szCs w:val="28"/>
+        </w:rPr>
+        <w:t xml:space="preserve"> отсутствием решений для некоторых графов </w:t>
+      </w:r>
+      <w:r>
+        <w:rPr>
+          <w:sz w:val="28"/>
+          <w:szCs w:val="28"/>
+        </w:rPr>
+        <w:t>из шести</w:t>
+      </w:r>
+      <w:r>
+        <w:rPr>
+          <w:sz w:val="28"/>
+          <w:szCs w:val="28"/>
+        </w:rPr>
+        <w:t xml:space="preserve"> вершин</w:t>
+      </w:r>
+      <w:r>
+        <w:rPr>
+          <w:sz w:val="28"/>
+          <w:szCs w:val="28"/>
+        </w:rPr>
+        <w:t xml:space="preserve"> и все более частым при большем</w:t>
+      </w:r>
+      <w:r>
+        <w:rPr>
+          <w:sz w:val="28"/>
+          <w:szCs w:val="28"/>
+        </w:rPr>
+        <w:t xml:space="preserve">. </w:t>
+      </w:r>
+      <w:r>
+        <w:rPr>
+          <w:sz w:val="28"/>
+          <w:szCs w:val="28"/>
+        </w:rPr>
+        <w:t>Однако использование модификации выбора начальной вершины часто позволяет находит</w:t>
+      </w:r>
+      <w:r>
+        <w:rPr>
+          <w:sz w:val="28"/>
+          <w:szCs w:val="28"/>
+        </w:rPr>
+        <w:t>ь</w:t>
+      </w:r>
+      <w:r>
+        <w:rPr>
+          <w:sz w:val="28"/>
+          <w:szCs w:val="28"/>
+        </w:rPr>
+        <w:t xml:space="preserve"> решение там, где обычный алгоритм не справлялся, и улучшить его там, где путь был найден не оптимально. Так же заметно возрастает разница расстояний между алгоритмом с модификацией и без</w:t>
+      </w:r>
+      <w:r>
+        <w:rPr>
+          <w:sz w:val="28"/>
+          <w:szCs w:val="28"/>
+        </w:rPr>
+        <w:t>,</w:t>
+      </w:r>
+      <w:r>
+        <w:rPr>
+          <w:sz w:val="28"/>
+          <w:szCs w:val="28"/>
+        </w:rPr>
+        <w:t xml:space="preserve"> в случае, когда они оба нашли пути. Следовательно</w:t>
+      </w:r>
+      <w:r>
+        <w:rPr>
+          <w:sz w:val="28"/>
+          <w:szCs w:val="28"/>
+        </w:rPr>
+        <w:t>, увеличение количества вершин ухудшает точность работы базового алгоритма, но использование модификации позволяет компенсировать этот недостаток ценой значительного увеличения времени вычислений.</w:t>
       </w:r>
     </w:p>
     <w:p>
@@ -6733,43 +8396,7 @@
           <w:szCs w:val="28"/>
           <w:lang w:val="en-US"/>
         </w:rPr>
-        <w:t>PyQt5 Reference Guide // www.riverbankcomputing.com URL: https://www.riverbankcomputing.com/static/Docs/PyQt5/ (</w:t>
-      </w:r>
-      <w:proofErr w:type="spellStart"/>
-      <w:r>
-        <w:rPr>
-          <w:color w:val="000000" w:themeColor="text1"/>
-          <w:szCs w:val="28"/>
-          <w:lang w:val="en-US"/>
-        </w:rPr>
-        <w:t>дата</w:t>
-      </w:r>
-      <w:proofErr w:type="spellEnd"/>
-      <w:r>
-        <w:rPr>
-          <w:color w:val="000000" w:themeColor="text1"/>
-          <w:szCs w:val="28"/>
-          <w:lang w:val="en-US"/>
-        </w:rPr>
-        <w:t xml:space="preserve"> </w:t>
-      </w:r>
-      <w:proofErr w:type="spellStart"/>
-      <w:r>
-        <w:rPr>
-          <w:color w:val="000000" w:themeColor="text1"/>
-          <w:szCs w:val="28"/>
-          <w:lang w:val="en-US"/>
-        </w:rPr>
-        <w:t>обращения</w:t>
-      </w:r>
-      <w:proofErr w:type="spellEnd"/>
-      <w:r>
-        <w:rPr>
-          <w:color w:val="000000" w:themeColor="text1"/>
-          <w:szCs w:val="28"/>
-          <w:lang w:val="en-US"/>
-        </w:rPr>
-        <w:t xml:space="preserve">: 04.03.2025). </w:t>
+        <w:t xml:space="preserve">PyQt5 Reference Guide // www.riverbankcomputing.com URL: https://www.riverbankcomputing.com/static/Docs/PyQt5/ (дата обращения: 04.03.2025). </w:t>
       </w:r>
     </w:p>
     <w:p>
@@ -6794,7 +8421,6 @@
         </w:rPr>
         <w:t xml:space="preserve">Алгоритм ближайшего соседа в задаче коммивояжёра // </w:t>
       </w:r>
-      <w:proofErr w:type="spellStart"/>
       <w:r>
         <w:rPr>
           <w:color w:val="000000" w:themeColor="text1"/>
@@ -6803,7 +8429,6 @@
         </w:rPr>
         <w:t>ru</w:t>
       </w:r>
-      <w:proofErr w:type="spellEnd"/>
       <w:r>
         <w:rPr>
           <w:color w:val="000000" w:themeColor="text1"/>
@@ -6811,7 +8436,6 @@
         </w:rPr>
         <w:t>.</w:t>
       </w:r>
-      <w:proofErr w:type="spellStart"/>
       <w:r>
         <w:rPr>
           <w:color w:val="000000" w:themeColor="text1"/>
@@ -6820,7 +8444,6 @@
         </w:rPr>
         <w:t>wikipedia</w:t>
       </w:r>
-      <w:proofErr w:type="spellEnd"/>
       <w:r>
         <w:rPr>
           <w:color w:val="000000" w:themeColor="text1"/>
@@ -6873,7 +8496,6 @@
         </w:rPr>
         <w:t>://</w:t>
       </w:r>
-      <w:proofErr w:type="spellStart"/>
       <w:r>
         <w:rPr>
           <w:color w:val="000000" w:themeColor="text1"/>
@@ -6882,7 +8504,6 @@
         </w:rPr>
         <w:t>ru</w:t>
       </w:r>
-      <w:proofErr w:type="spellEnd"/>
       <w:r>
         <w:rPr>
           <w:color w:val="000000" w:themeColor="text1"/>
@@ -6890,7 +8511,6 @@
         </w:rPr>
         <w:t>.</w:t>
       </w:r>
-      <w:proofErr w:type="spellStart"/>
       <w:r>
         <w:rPr>
           <w:color w:val="000000" w:themeColor="text1"/>
@@ -6899,7 +8519,6 @@
         </w:rPr>
         <w:t>wikipedia</w:t>
       </w:r>
-      <w:proofErr w:type="spellEnd"/>
       <w:r>
         <w:rPr>
           <w:color w:val="000000" w:themeColor="text1"/>
@@ -6935,23 +8554,7 @@
           <w:color w:val="000000" w:themeColor="text1"/>
           <w:szCs w:val="28"/>
         </w:rPr>
-        <w:t>/</w:t>
-      </w:r>
-      <w:proofErr w:type="spellStart"/>
-      <w:r>
-        <w:rPr>
-          <w:color w:val="000000" w:themeColor="text1"/>
-          <w:szCs w:val="28"/>
-        </w:rPr>
-        <w:t>Алгоритм_ближайшего_соседа_в_задаче_коммивояжёра</w:t>
-      </w:r>
-      <w:proofErr w:type="spellEnd"/>
-      <w:r>
-        <w:rPr>
-          <w:color w:val="000000" w:themeColor="text1"/>
-          <w:szCs w:val="28"/>
-        </w:rPr>
-        <w:t xml:space="preserve"> (дата обращения: 04.03.2025).</w:t>
+        <w:t>/Алгоритм_ближайшего_соседа_в_задаче_коммивояжёра (дата обращения: 04.03.2025).</w:t>
       </w:r>
     </w:p>
     <w:sectPr>
@@ -10189,7 +11792,7 @@
   <w:style w:type="paragraph" w:default="1" w:styleId="a">
     <w:name w:val="Normal"/>
     <w:qFormat/>
-    <w:rsid w:val="004661A6"/>
+    <w:rsid w:val="002479BF"/>
     <w:pPr>
       <w:spacing w:after="0" w:line="240" w:lineRule="auto"/>
     </w:pPr>

</xml_diff>